<commit_message>
update Planif + bilan itérations
</commit_message>
<xml_diff>
--- a/doc/PLAN_ET_BILAN_ITERATIONS.docx
+++ b/doc/PLAN_ET_BILAN_ITERATIONS.docx
@@ -4,14 +4,719 @@
   <w:body>
     <w:p>
       <w:pPr>
-        <w:pStyle w:val="Titre2"/>
-        <w:spacing w:before="360" w:after="80"/>
-        <w:rPr>
-          <w:rFonts w:eastAsia="Times New Roman" w:cs="Times New Roman"/>
-        </w:rPr>
+        <w:pStyle w:val="Titre"/>
       </w:pPr>
       <w:bookmarkStart w:id="0" w:name="OLE_LINK4"/>
       <w:bookmarkStart w:id="1" w:name="OLE_LINK5"/>
+      <w:r>
+        <w:t>PROJET GEN : Apllication de chat</w:t>
+      </w:r>
+    </w:p>
+    <w:p/>
+    <w:p>
+      <w:pPr>
+        <w:pStyle w:val="Titre"/>
+      </w:pPr>
+      <w:r>
+        <w:t xml:space="preserve">PLAN ET BILAN DES ITERATIONS </w:t>
+      </w:r>
+    </w:p>
+    <w:p>
+      <w:pPr>
+        <w:pStyle w:val="Titre"/>
+      </w:pPr>
+      <w:r>
+        <w:t>(version 16.05.2016)</w:t>
+      </w:r>
+    </w:p>
+    <w:p/>
+    <w:p/>
+    <w:p/>
+    <w:sdt>
+      <w:sdtPr>
+        <w:rPr>
+          <w:lang w:val="fr-FR"/>
+        </w:rPr>
+        <w:id w:val="1261188886"/>
+        <w:docPartObj>
+          <w:docPartGallery w:val="Table of Contents"/>
+          <w:docPartUnique/>
+        </w:docPartObj>
+      </w:sdtPr>
+      <w:sdtEndPr>
+        <w:rPr>
+          <w:rFonts w:asciiTheme="minorHAnsi" w:eastAsiaTheme="minorEastAsia" w:hAnsiTheme="minorHAnsi" w:cstheme="minorBidi"/>
+          <w:noProof/>
+          <w:color w:val="auto"/>
+          <w:sz w:val="24"/>
+          <w:szCs w:val="24"/>
+          <w:lang w:val="fr-CH"/>
+        </w:rPr>
+      </w:sdtEndPr>
+      <w:sdtContent>
+        <w:p>
+          <w:pPr>
+            <w:pStyle w:val="En-ttedetabledesmatires"/>
+          </w:pPr>
+          <w:r>
+            <w:rPr>
+              <w:lang w:val="fr-FR"/>
+            </w:rPr>
+            <w:t>Table des matières</w:t>
+          </w:r>
+        </w:p>
+        <w:p>
+          <w:pPr>
+            <w:pStyle w:val="TM1"/>
+            <w:tabs>
+              <w:tab w:val="right" w:leader="dot" w:pos="9056"/>
+            </w:tabs>
+            <w:rPr>
+              <w:b w:val="0"/>
+              <w:noProof/>
+              <w:lang w:eastAsia="ja-JP"/>
+            </w:rPr>
+          </w:pPr>
+          <w:r>
+            <w:fldChar w:fldCharType="begin"/>
+          </w:r>
+          <w:r>
+            <w:instrText xml:space="preserve"> TOC \o "1-2" </w:instrText>
+          </w:r>
+          <w:r>
+            <w:fldChar w:fldCharType="separate"/>
+          </w:r>
+          <w:r>
+            <w:rPr>
+              <w:noProof/>
+            </w:rPr>
+            <w:t>Plan d’itérations</w:t>
+          </w:r>
+          <w:r>
+            <w:rPr>
+              <w:noProof/>
+            </w:rPr>
+            <w:tab/>
+          </w:r>
+          <w:r>
+            <w:rPr>
+              <w:noProof/>
+            </w:rPr>
+            <w:fldChar w:fldCharType="begin"/>
+          </w:r>
+          <w:r>
+            <w:rPr>
+              <w:noProof/>
+            </w:rPr>
+            <w:instrText xml:space="preserve"> PAGEREF _Toc325061685 \h </w:instrText>
+          </w:r>
+          <w:r>
+            <w:rPr>
+              <w:noProof/>
+            </w:rPr>
+          </w:r>
+          <w:r>
+            <w:rPr>
+              <w:noProof/>
+            </w:rPr>
+            <w:fldChar w:fldCharType="separate"/>
+          </w:r>
+          <w:r>
+            <w:rPr>
+              <w:noProof/>
+            </w:rPr>
+            <w:t>2</w:t>
+          </w:r>
+          <w:r>
+            <w:rPr>
+              <w:noProof/>
+            </w:rPr>
+            <w:fldChar w:fldCharType="end"/>
+          </w:r>
+        </w:p>
+        <w:p>
+          <w:pPr>
+            <w:pStyle w:val="TM2"/>
+            <w:tabs>
+              <w:tab w:val="right" w:leader="dot" w:pos="9056"/>
+            </w:tabs>
+            <w:rPr>
+              <w:b w:val="0"/>
+              <w:noProof/>
+              <w:sz w:val="24"/>
+              <w:szCs w:val="24"/>
+              <w:lang w:eastAsia="ja-JP"/>
+            </w:rPr>
+          </w:pPr>
+          <w:r>
+            <w:rPr>
+              <w:noProof/>
+            </w:rPr>
+            <w:t>Itération 1</w:t>
+          </w:r>
+          <w:r>
+            <w:rPr>
+              <w:noProof/>
+            </w:rPr>
+            <w:tab/>
+          </w:r>
+          <w:r>
+            <w:rPr>
+              <w:noProof/>
+            </w:rPr>
+            <w:fldChar w:fldCharType="begin"/>
+          </w:r>
+          <w:r>
+            <w:rPr>
+              <w:noProof/>
+            </w:rPr>
+            <w:instrText xml:space="preserve"> PAGEREF _Toc325061686 \h </w:instrText>
+          </w:r>
+          <w:r>
+            <w:rPr>
+              <w:noProof/>
+            </w:rPr>
+          </w:r>
+          <w:r>
+            <w:rPr>
+              <w:noProof/>
+            </w:rPr>
+            <w:fldChar w:fldCharType="separate"/>
+          </w:r>
+          <w:r>
+            <w:rPr>
+              <w:noProof/>
+            </w:rPr>
+            <w:t>2</w:t>
+          </w:r>
+          <w:r>
+            <w:rPr>
+              <w:noProof/>
+            </w:rPr>
+            <w:fldChar w:fldCharType="end"/>
+          </w:r>
+        </w:p>
+        <w:p>
+          <w:pPr>
+            <w:pStyle w:val="TM2"/>
+            <w:tabs>
+              <w:tab w:val="right" w:leader="dot" w:pos="9056"/>
+            </w:tabs>
+            <w:rPr>
+              <w:b w:val="0"/>
+              <w:noProof/>
+              <w:sz w:val="24"/>
+              <w:szCs w:val="24"/>
+              <w:lang w:eastAsia="ja-JP"/>
+            </w:rPr>
+          </w:pPr>
+          <w:r>
+            <w:rPr>
+              <w:noProof/>
+            </w:rPr>
+            <w:t>Itération 2</w:t>
+          </w:r>
+          <w:r>
+            <w:rPr>
+              <w:noProof/>
+            </w:rPr>
+            <w:tab/>
+          </w:r>
+          <w:r>
+            <w:rPr>
+              <w:noProof/>
+            </w:rPr>
+            <w:fldChar w:fldCharType="begin"/>
+          </w:r>
+          <w:r>
+            <w:rPr>
+              <w:noProof/>
+            </w:rPr>
+            <w:instrText xml:space="preserve"> PAGEREF _Toc325061687 \h </w:instrText>
+          </w:r>
+          <w:r>
+            <w:rPr>
+              <w:noProof/>
+            </w:rPr>
+          </w:r>
+          <w:r>
+            <w:rPr>
+              <w:noProof/>
+            </w:rPr>
+            <w:fldChar w:fldCharType="separate"/>
+          </w:r>
+          <w:r>
+            <w:rPr>
+              <w:noProof/>
+            </w:rPr>
+            <w:t>3</w:t>
+          </w:r>
+          <w:r>
+            <w:rPr>
+              <w:noProof/>
+            </w:rPr>
+            <w:fldChar w:fldCharType="end"/>
+          </w:r>
+        </w:p>
+        <w:p>
+          <w:pPr>
+            <w:pStyle w:val="TM2"/>
+            <w:tabs>
+              <w:tab w:val="right" w:leader="dot" w:pos="9056"/>
+            </w:tabs>
+            <w:rPr>
+              <w:b w:val="0"/>
+              <w:noProof/>
+              <w:sz w:val="24"/>
+              <w:szCs w:val="24"/>
+              <w:lang w:eastAsia="ja-JP"/>
+            </w:rPr>
+          </w:pPr>
+          <w:r>
+            <w:rPr>
+              <w:noProof/>
+            </w:rPr>
+            <w:t>Itération 3</w:t>
+          </w:r>
+          <w:r>
+            <w:rPr>
+              <w:noProof/>
+            </w:rPr>
+            <w:tab/>
+          </w:r>
+          <w:r>
+            <w:rPr>
+              <w:noProof/>
+            </w:rPr>
+            <w:fldChar w:fldCharType="begin"/>
+          </w:r>
+          <w:r>
+            <w:rPr>
+              <w:noProof/>
+            </w:rPr>
+            <w:instrText xml:space="preserve"> PAGEREF _Toc325061688 \h </w:instrText>
+          </w:r>
+          <w:r>
+            <w:rPr>
+              <w:noProof/>
+            </w:rPr>
+          </w:r>
+          <w:r>
+            <w:rPr>
+              <w:noProof/>
+            </w:rPr>
+            <w:fldChar w:fldCharType="separate"/>
+          </w:r>
+          <w:r>
+            <w:rPr>
+              <w:noProof/>
+            </w:rPr>
+            <w:t>5</w:t>
+          </w:r>
+          <w:r>
+            <w:rPr>
+              <w:noProof/>
+            </w:rPr>
+            <w:fldChar w:fldCharType="end"/>
+          </w:r>
+        </w:p>
+        <w:p>
+          <w:pPr>
+            <w:pStyle w:val="TM2"/>
+            <w:tabs>
+              <w:tab w:val="right" w:leader="dot" w:pos="9056"/>
+            </w:tabs>
+            <w:rPr>
+              <w:b w:val="0"/>
+              <w:noProof/>
+              <w:sz w:val="24"/>
+              <w:szCs w:val="24"/>
+              <w:lang w:eastAsia="ja-JP"/>
+            </w:rPr>
+          </w:pPr>
+          <w:r>
+            <w:rPr>
+              <w:noProof/>
+            </w:rPr>
+            <w:t>Itération 4</w:t>
+          </w:r>
+          <w:r>
+            <w:rPr>
+              <w:noProof/>
+            </w:rPr>
+            <w:tab/>
+          </w:r>
+          <w:r>
+            <w:rPr>
+              <w:noProof/>
+            </w:rPr>
+            <w:fldChar w:fldCharType="begin"/>
+          </w:r>
+          <w:r>
+            <w:rPr>
+              <w:noProof/>
+            </w:rPr>
+            <w:instrText xml:space="preserve"> PAGEREF _Toc325061689 \h </w:instrText>
+          </w:r>
+          <w:r>
+            <w:rPr>
+              <w:noProof/>
+            </w:rPr>
+          </w:r>
+          <w:r>
+            <w:rPr>
+              <w:noProof/>
+            </w:rPr>
+            <w:fldChar w:fldCharType="separate"/>
+          </w:r>
+          <w:r>
+            <w:rPr>
+              <w:noProof/>
+            </w:rPr>
+            <w:t>7</w:t>
+          </w:r>
+          <w:r>
+            <w:rPr>
+              <w:noProof/>
+            </w:rPr>
+            <w:fldChar w:fldCharType="end"/>
+          </w:r>
+        </w:p>
+        <w:p>
+          <w:pPr>
+            <w:pStyle w:val="TM2"/>
+            <w:tabs>
+              <w:tab w:val="right" w:leader="dot" w:pos="9056"/>
+            </w:tabs>
+            <w:rPr>
+              <w:b w:val="0"/>
+              <w:noProof/>
+              <w:sz w:val="24"/>
+              <w:szCs w:val="24"/>
+              <w:lang w:eastAsia="ja-JP"/>
+            </w:rPr>
+          </w:pPr>
+          <w:r>
+            <w:rPr>
+              <w:noProof/>
+            </w:rPr>
+            <w:t>Itération 5</w:t>
+          </w:r>
+          <w:r>
+            <w:rPr>
+              <w:noProof/>
+            </w:rPr>
+            <w:tab/>
+          </w:r>
+          <w:r>
+            <w:rPr>
+              <w:noProof/>
+            </w:rPr>
+            <w:fldChar w:fldCharType="begin"/>
+          </w:r>
+          <w:r>
+            <w:rPr>
+              <w:noProof/>
+            </w:rPr>
+            <w:instrText xml:space="preserve"> PAGEREF _Toc325061690 \h </w:instrText>
+          </w:r>
+          <w:r>
+            <w:rPr>
+              <w:noProof/>
+            </w:rPr>
+          </w:r>
+          <w:r>
+            <w:rPr>
+              <w:noProof/>
+            </w:rPr>
+            <w:fldChar w:fldCharType="separate"/>
+          </w:r>
+          <w:r>
+            <w:rPr>
+              <w:noProof/>
+            </w:rPr>
+            <w:t>9</w:t>
+          </w:r>
+          <w:r>
+            <w:rPr>
+              <w:noProof/>
+            </w:rPr>
+            <w:fldChar w:fldCharType="end"/>
+          </w:r>
+        </w:p>
+        <w:p>
+          <w:pPr>
+            <w:pStyle w:val="TM2"/>
+            <w:tabs>
+              <w:tab w:val="right" w:leader="dot" w:pos="9056"/>
+            </w:tabs>
+            <w:rPr>
+              <w:b w:val="0"/>
+              <w:noProof/>
+              <w:sz w:val="24"/>
+              <w:szCs w:val="24"/>
+              <w:lang w:eastAsia="ja-JP"/>
+            </w:rPr>
+          </w:pPr>
+          <w:r>
+            <w:rPr>
+              <w:noProof/>
+            </w:rPr>
+            <w:t>Itération 6</w:t>
+          </w:r>
+          <w:r>
+            <w:rPr>
+              <w:noProof/>
+            </w:rPr>
+            <w:tab/>
+          </w:r>
+          <w:r>
+            <w:rPr>
+              <w:noProof/>
+            </w:rPr>
+            <w:fldChar w:fldCharType="begin"/>
+          </w:r>
+          <w:r>
+            <w:rPr>
+              <w:noProof/>
+            </w:rPr>
+            <w:instrText xml:space="preserve"> PAGEREF _Toc325061691 \h </w:instrText>
+          </w:r>
+          <w:r>
+            <w:rPr>
+              <w:noProof/>
+            </w:rPr>
+          </w:r>
+          <w:r>
+            <w:rPr>
+              <w:noProof/>
+            </w:rPr>
+            <w:fldChar w:fldCharType="separate"/>
+          </w:r>
+          <w:r>
+            <w:rPr>
+              <w:noProof/>
+            </w:rPr>
+            <w:t>11</w:t>
+          </w:r>
+          <w:r>
+            <w:rPr>
+              <w:noProof/>
+            </w:rPr>
+            <w:fldChar w:fldCharType="end"/>
+          </w:r>
+        </w:p>
+        <w:p>
+          <w:pPr>
+            <w:pStyle w:val="TM1"/>
+            <w:tabs>
+              <w:tab w:val="right" w:leader="dot" w:pos="9056"/>
+            </w:tabs>
+            <w:rPr>
+              <w:b w:val="0"/>
+              <w:noProof/>
+              <w:lang w:eastAsia="ja-JP"/>
+            </w:rPr>
+          </w:pPr>
+          <w:r>
+            <w:rPr>
+              <w:noProof/>
+            </w:rPr>
+            <w:t>Bilan des Itérations</w:t>
+          </w:r>
+          <w:r>
+            <w:rPr>
+              <w:noProof/>
+            </w:rPr>
+            <w:tab/>
+          </w:r>
+          <w:r>
+            <w:rPr>
+              <w:noProof/>
+            </w:rPr>
+            <w:fldChar w:fldCharType="begin"/>
+          </w:r>
+          <w:r>
+            <w:rPr>
+              <w:noProof/>
+            </w:rPr>
+            <w:instrText xml:space="preserve"> PAGEREF _Toc325061692 \h </w:instrText>
+          </w:r>
+          <w:r>
+            <w:rPr>
+              <w:noProof/>
+            </w:rPr>
+          </w:r>
+          <w:r>
+            <w:rPr>
+              <w:noProof/>
+            </w:rPr>
+            <w:fldChar w:fldCharType="separate"/>
+          </w:r>
+          <w:r>
+            <w:rPr>
+              <w:noProof/>
+            </w:rPr>
+            <w:t>1</w:t>
+          </w:r>
+          <w:r>
+            <w:rPr>
+              <w:noProof/>
+            </w:rPr>
+            <w:t>2</w:t>
+          </w:r>
+          <w:r>
+            <w:rPr>
+              <w:noProof/>
+            </w:rPr>
+            <w:fldChar w:fldCharType="end"/>
+          </w:r>
+        </w:p>
+        <w:p>
+          <w:pPr>
+            <w:pStyle w:val="TM2"/>
+            <w:tabs>
+              <w:tab w:val="right" w:leader="dot" w:pos="9056"/>
+            </w:tabs>
+            <w:rPr>
+              <w:b w:val="0"/>
+              <w:noProof/>
+              <w:sz w:val="24"/>
+              <w:szCs w:val="24"/>
+              <w:lang w:eastAsia="ja-JP"/>
+            </w:rPr>
+          </w:pPr>
+          <w:r>
+            <w:rPr>
+              <w:noProof/>
+            </w:rPr>
+            <w:t>Bilan itération 1</w:t>
+          </w:r>
+          <w:r>
+            <w:rPr>
+              <w:noProof/>
+            </w:rPr>
+            <w:tab/>
+          </w:r>
+          <w:r>
+            <w:rPr>
+              <w:noProof/>
+            </w:rPr>
+            <w:fldChar w:fldCharType="begin"/>
+          </w:r>
+          <w:r>
+            <w:rPr>
+              <w:noProof/>
+            </w:rPr>
+            <w:instrText xml:space="preserve"> PAGEREF _Toc325061693 \h </w:instrText>
+          </w:r>
+          <w:r>
+            <w:rPr>
+              <w:noProof/>
+            </w:rPr>
+          </w:r>
+          <w:r>
+            <w:rPr>
+              <w:noProof/>
+            </w:rPr>
+            <w:fldChar w:fldCharType="separate"/>
+          </w:r>
+          <w:r>
+            <w:rPr>
+              <w:noProof/>
+            </w:rPr>
+            <w:t>12</w:t>
+          </w:r>
+          <w:r>
+            <w:rPr>
+              <w:noProof/>
+            </w:rPr>
+            <w:fldChar w:fldCharType="end"/>
+          </w:r>
+        </w:p>
+        <w:p>
+          <w:pPr>
+            <w:pStyle w:val="TM2"/>
+            <w:tabs>
+              <w:tab w:val="right" w:leader="dot" w:pos="9056"/>
+            </w:tabs>
+            <w:rPr>
+              <w:b w:val="0"/>
+              <w:noProof/>
+              <w:sz w:val="24"/>
+              <w:szCs w:val="24"/>
+              <w:lang w:eastAsia="ja-JP"/>
+            </w:rPr>
+          </w:pPr>
+          <w:r>
+            <w:rPr>
+              <w:noProof/>
+            </w:rPr>
+            <w:t>Bilan itération 2</w:t>
+          </w:r>
+          <w:r>
+            <w:rPr>
+              <w:noProof/>
+            </w:rPr>
+            <w:tab/>
+          </w:r>
+          <w:r>
+            <w:rPr>
+              <w:noProof/>
+            </w:rPr>
+            <w:fldChar w:fldCharType="begin"/>
+          </w:r>
+          <w:r>
+            <w:rPr>
+              <w:noProof/>
+            </w:rPr>
+            <w:instrText xml:space="preserve"> PAGEREF _Toc325061694 \h </w:instrText>
+          </w:r>
+          <w:r>
+            <w:rPr>
+              <w:noProof/>
+            </w:rPr>
+          </w:r>
+          <w:r>
+            <w:rPr>
+              <w:noProof/>
+            </w:rPr>
+            <w:fldChar w:fldCharType="separate"/>
+          </w:r>
+          <w:r>
+            <w:rPr>
+              <w:noProof/>
+            </w:rPr>
+            <w:t>14</w:t>
+          </w:r>
+          <w:r>
+            <w:rPr>
+              <w:noProof/>
+            </w:rPr>
+            <w:fldChar w:fldCharType="end"/>
+          </w:r>
+        </w:p>
+        <w:p>
+          <w:r>
+            <w:fldChar w:fldCharType="end"/>
+          </w:r>
+        </w:p>
+      </w:sdtContent>
+    </w:sdt>
+    <w:p/>
+    <w:p/>
+    <w:p>
+      <w:pPr>
+        <w:rPr>
+          <w:rFonts w:ascii="Trebuchet MS" w:eastAsia="Times New Roman" w:hAnsi="Trebuchet MS" w:cs="Times New Roman"/>
+          <w:b/>
+          <w:bCs/>
+          <w:color w:val="666666"/>
+          <w:sz w:val="34"/>
+          <w:szCs w:val="34"/>
+          <w:u w:val="single"/>
+        </w:rPr>
+      </w:pPr>
       <w:r>
         <w:rPr>
           <w:rFonts w:ascii="Trebuchet MS" w:eastAsia="Times New Roman" w:hAnsi="Trebuchet MS" w:cs="Times New Roman"/>
@@ -19,26 +724,29 @@
           <w:sz w:val="34"/>
           <w:szCs w:val="34"/>
         </w:rPr>
+        <w:br w:type="page"/>
+      </w:r>
+    </w:p>
+    <w:p>
+      <w:pPr>
+        <w:pStyle w:val="Titre1"/>
+      </w:pPr>
+      <w:bookmarkStart w:id="2" w:name="_Toc325061685"/>
+      <w:r>
+        <w:lastRenderedPageBreak/>
         <w:t>Plan d’itérations</w:t>
       </w:r>
-    </w:p>
-    <w:p>
-      <w:pPr>
-        <w:pStyle w:val="Titre3"/>
-        <w:spacing w:before="280" w:after="80"/>
-        <w:rPr>
-          <w:rFonts w:eastAsia="Times New Roman" w:cs="Times New Roman"/>
-        </w:rPr>
-      </w:pPr>
-      <w:r>
-        <w:rPr>
-          <w:rFonts w:ascii="Trebuchet MS" w:eastAsia="Times New Roman" w:hAnsi="Trebuchet MS" w:cs="Times New Roman"/>
-          <w:color w:val="666666"/>
-          <w:sz w:val="26"/>
-          <w:szCs w:val="26"/>
-        </w:rPr>
+      <w:bookmarkEnd w:id="2"/>
+    </w:p>
+    <w:p>
+      <w:pPr>
+        <w:pStyle w:val="Titre2"/>
+      </w:pPr>
+      <w:bookmarkStart w:id="3" w:name="_Toc325061686"/>
+      <w:r>
         <w:t>Itération 1</w:t>
       </w:r>
+      <w:bookmarkEnd w:id="3"/>
     </w:p>
     <w:p>
       <w:pPr>
@@ -219,7 +927,7 @@
       </w:pPr>
       <w:r>
         <w:rPr>
-          <w:rFonts w:ascii="Courier New" w:eastAsia="Times New Roman" w:hAnsi="Courier New" w:cs="Courier New"/>
+          <w:rFonts w:ascii="Courier New" w:eastAsia="Times New Roman" w:hAnsi="Courier New" w:cs="Times New Roman"/>
           <w:color w:val="353744"/>
         </w:rPr>
         <w:t>o</w:t>
@@ -286,7 +994,14 @@
           <w:rFonts w:ascii="Calibri" w:eastAsia="Times New Roman" w:hAnsi="Calibri" w:cs="Times New Roman"/>
           <w:color w:val="353744"/>
         </w:rPr>
-        <w:t>Date de fin : vendredi 6 mai (Ascension)</w:t>
+        <w:t>Date de fin : lundi 9</w:t>
+      </w:r>
+      <w:r>
+        <w:rPr>
+          <w:rFonts w:ascii="Calibri" w:eastAsia="Times New Roman" w:hAnsi="Calibri" w:cs="Times New Roman"/>
+          <w:color w:val="353744"/>
+        </w:rPr>
+        <w:t xml:space="preserve"> mai </w:t>
       </w:r>
     </w:p>
     <w:p>
@@ -350,7 +1065,7 @@
       </w:pPr>
       <w:r>
         <w:rPr>
-          <w:rFonts w:ascii="Courier New" w:eastAsia="Times New Roman" w:hAnsi="Courier New" w:cs="Courier New"/>
+          <w:rFonts w:ascii="Courier New" w:eastAsia="Times New Roman" w:hAnsi="Courier New" w:cs="Times New Roman"/>
           <w:color w:val="353744"/>
         </w:rPr>
         <w:t>o</w:t>
@@ -399,7 +1114,7 @@
       </w:pPr>
       <w:r>
         <w:rPr>
-          <w:rFonts w:ascii="Courier New" w:eastAsia="Times New Roman" w:hAnsi="Courier New" w:cs="Courier New"/>
+          <w:rFonts w:ascii="Courier New" w:eastAsia="Times New Roman" w:hAnsi="Courier New" w:cs="Times New Roman"/>
           <w:color w:val="353744"/>
         </w:rPr>
         <w:t>o</w:t>
@@ -482,7 +1197,7 @@
       </w:pPr>
       <w:r>
         <w:rPr>
-          <w:rFonts w:ascii="Courier New" w:eastAsia="Times New Roman" w:hAnsi="Courier New" w:cs="Courier New"/>
+          <w:rFonts w:ascii="Courier New" w:eastAsia="Times New Roman" w:hAnsi="Courier New" w:cs="Times New Roman"/>
           <w:color w:val="353744"/>
         </w:rPr>
         <w:t>o</w:t>
@@ -531,7 +1246,7 @@
       </w:pPr>
       <w:r>
         <w:rPr>
-          <w:rFonts w:ascii="Courier New" w:eastAsia="Times New Roman" w:hAnsi="Courier New" w:cs="Courier New"/>
+          <w:rFonts w:ascii="Courier New" w:eastAsia="Times New Roman" w:hAnsi="Courier New" w:cs="Times New Roman"/>
           <w:color w:val="353744"/>
         </w:rPr>
         <w:t>o</w:t>
@@ -614,7 +1329,7 @@
       </w:pPr>
       <w:r>
         <w:rPr>
-          <w:rFonts w:ascii="Courier New" w:eastAsia="Times New Roman" w:hAnsi="Courier New" w:cs="Courier New"/>
+          <w:rFonts w:ascii="Courier New" w:eastAsia="Times New Roman" w:hAnsi="Courier New" w:cs="Times New Roman"/>
           <w:color w:val="353744"/>
         </w:rPr>
         <w:t>o</w:t>
@@ -663,7 +1378,7 @@
       </w:pPr>
       <w:r>
         <w:rPr>
-          <w:rFonts w:ascii="Courier New" w:eastAsia="Times New Roman" w:hAnsi="Courier New" w:cs="Courier New"/>
+          <w:rFonts w:ascii="Courier New" w:eastAsia="Times New Roman" w:hAnsi="Courier New" w:cs="Times New Roman"/>
           <w:color w:val="353744"/>
         </w:rPr>
         <w:t>o</w:t>
@@ -746,7 +1461,7 @@
       </w:pPr>
       <w:r>
         <w:rPr>
-          <w:rFonts w:ascii="Courier New" w:eastAsia="Times New Roman" w:hAnsi="Courier New" w:cs="Courier New"/>
+          <w:rFonts w:ascii="Courier New" w:eastAsia="Times New Roman" w:hAnsi="Courier New" w:cs="Times New Roman"/>
           <w:color w:val="353744"/>
         </w:rPr>
         <w:t>o</w:t>
@@ -795,7 +1510,7 @@
       </w:pPr>
       <w:r>
         <w:rPr>
-          <w:rFonts w:ascii="Courier New" w:eastAsia="Times New Roman" w:hAnsi="Courier New" w:cs="Courier New"/>
+          <w:rFonts w:ascii="Courier New" w:eastAsia="Times New Roman" w:hAnsi="Courier New" w:cs="Times New Roman"/>
           <w:color w:val="353744"/>
         </w:rPr>
         <w:t>o</w:t>
@@ -860,34 +1575,18 @@
           <w:rFonts w:ascii="Calibri" w:eastAsia="Times New Roman" w:hAnsi="Calibri" w:cs="Times New Roman"/>
           <w:color w:val="353744"/>
         </w:rPr>
-        <w:lastRenderedPageBreak/>
         <w:t>Temp consacré : environ 19 heures par semaines (38 heures au total)</w:t>
       </w:r>
     </w:p>
     <w:p>
       <w:pPr>
-        <w:rPr>
-          <w:rFonts w:eastAsia="Times New Roman" w:cs="Times New Roman"/>
-        </w:rPr>
-      </w:pPr>
-    </w:p>
-    <w:p>
-      <w:pPr>
-        <w:pStyle w:val="Titre3"/>
-        <w:spacing w:before="280" w:after="80"/>
-        <w:rPr>
-          <w:rFonts w:eastAsia="Times New Roman" w:cs="Times New Roman"/>
-        </w:rPr>
-      </w:pPr>
-      <w:r>
-        <w:rPr>
-          <w:rFonts w:ascii="Trebuchet MS" w:eastAsia="Times New Roman" w:hAnsi="Trebuchet MS" w:cs="Times New Roman"/>
-          <w:color w:val="666666"/>
-          <w:sz w:val="26"/>
-          <w:szCs w:val="26"/>
-        </w:rPr>
+        <w:pStyle w:val="Titre2"/>
+      </w:pPr>
+      <w:bookmarkStart w:id="4" w:name="_Toc325061687"/>
+      <w:r>
         <w:t>Itération 2</w:t>
       </w:r>
+      <w:bookmarkEnd w:id="4"/>
     </w:p>
     <w:p>
       <w:pPr>
@@ -1034,7 +1733,7 @@
       </w:pPr>
       <w:r>
         <w:rPr>
-          <w:rFonts w:ascii="Courier New" w:eastAsia="Times New Roman" w:hAnsi="Courier New" w:cs="Courier New"/>
+          <w:rFonts w:ascii="Courier New" w:eastAsia="Times New Roman" w:hAnsi="Courier New" w:cs="Times New Roman"/>
           <w:color w:val="353744"/>
         </w:rPr>
         <w:t>o</w:t>
@@ -1068,7 +1767,7 @@
       </w:pPr>
       <w:r>
         <w:rPr>
-          <w:rFonts w:ascii="Courier New" w:eastAsia="Times New Roman" w:hAnsi="Courier New" w:cs="Courier New"/>
+          <w:rFonts w:ascii="Courier New" w:eastAsia="Times New Roman" w:hAnsi="Courier New" w:cs="Times New Roman"/>
           <w:color w:val="353744"/>
         </w:rPr>
         <w:t>o</w:t>
@@ -1121,7 +1820,7 @@
           <w:rFonts w:ascii="Calibri" w:eastAsia="Times New Roman" w:hAnsi="Calibri" w:cs="Times New Roman"/>
           <w:color w:val="353744"/>
         </w:rPr>
-        <w:t>Ces fonctionnalités seront implémentées au niveau du code, mais leur intégration à l’interface utilisateur se fera lors des itérations suivantes.</w:t>
+        <w:t>Ces fonctionnalités seront implémentées au niveau du code, mais leur intégration à l’interface utilisateur se fera lors des itérations suivantes (itérations 3 et 5).</w:t>
       </w:r>
     </w:p>
     <w:p>
@@ -1223,23 +1922,51 @@
           <w:rFonts w:ascii="Calibri" w:eastAsia="Times New Roman" w:hAnsi="Calibri" w:cs="Times New Roman"/>
           <w:color w:val="353744"/>
         </w:rPr>
-        <w:t>Date de début : mardi 3 mai</w:t>
-      </w:r>
-    </w:p>
-    <w:p>
-      <w:pPr>
-        <w:pStyle w:val="Titre3"/>
-        <w:jc w:val="both"/>
-        <w:rPr>
-          <w:rFonts w:eastAsia="Times New Roman" w:cs="Times New Roman"/>
-        </w:rPr>
-      </w:pPr>
-      <w:r>
-        <w:rPr>
-          <w:rFonts w:ascii="Calibri" w:eastAsia="Times New Roman" w:hAnsi="Calibri" w:cs="Times New Roman"/>
-          <w:color w:val="353744"/>
-        </w:rPr>
-        <w:t>Date de fin : lundi 9 mai</w:t>
+        <w:t>Date de début : mardi</w:t>
+      </w:r>
+      <w:r>
+        <w:rPr>
+          <w:rFonts w:ascii="Calibri" w:eastAsia="Times New Roman" w:hAnsi="Calibri" w:cs="Times New Roman"/>
+          <w:color w:val="353744"/>
+        </w:rPr>
+        <w:t xml:space="preserve"> 10</w:t>
+      </w:r>
+      <w:r>
+        <w:rPr>
+          <w:rFonts w:ascii="Calibri" w:eastAsia="Times New Roman" w:hAnsi="Calibri" w:cs="Times New Roman"/>
+          <w:color w:val="353744"/>
+        </w:rPr>
+        <w:t xml:space="preserve"> mai</w:t>
+      </w:r>
+    </w:p>
+    <w:p>
+      <w:pPr>
+        <w:pStyle w:val="Titre3"/>
+        <w:jc w:val="both"/>
+        <w:rPr>
+          <w:rFonts w:eastAsia="Times New Roman" w:cs="Times New Roman"/>
+        </w:rPr>
+      </w:pPr>
+      <w:r>
+        <w:rPr>
+          <w:rFonts w:ascii="Calibri" w:eastAsia="Times New Roman" w:hAnsi="Calibri" w:cs="Times New Roman"/>
+          <w:color w:val="353744"/>
+        </w:rPr>
+        <w:t xml:space="preserve">Date de fin : lundi </w:t>
+      </w:r>
+      <w:r>
+        <w:rPr>
+          <w:rFonts w:ascii="Calibri" w:eastAsia="Times New Roman" w:hAnsi="Calibri" w:cs="Times New Roman"/>
+          <w:color w:val="353744"/>
+        </w:rPr>
+        <w:t>16</w:t>
+      </w:r>
+      <w:r>
+        <w:rPr>
+          <w:rFonts w:ascii="Calibri" w:eastAsia="Times New Roman" w:hAnsi="Calibri" w:cs="Times New Roman"/>
+          <w:color w:val="353744"/>
+        </w:rPr>
+        <w:t xml:space="preserve"> mai</w:t>
       </w:r>
     </w:p>
     <w:p>
@@ -1303,7 +2030,7 @@
       </w:pPr>
       <w:r>
         <w:rPr>
-          <w:rFonts w:ascii="Courier New" w:eastAsia="Times New Roman" w:hAnsi="Courier New" w:cs="Courier New"/>
+          <w:rFonts w:ascii="Courier New" w:eastAsia="Times New Roman" w:hAnsi="Courier New" w:cs="Times New Roman"/>
           <w:color w:val="353744"/>
         </w:rPr>
         <w:t>o</w:t>
@@ -1337,7 +2064,7 @@
       </w:pPr>
       <w:r>
         <w:rPr>
-          <w:rFonts w:ascii="Courier New" w:eastAsia="Times New Roman" w:hAnsi="Courier New" w:cs="Courier New"/>
+          <w:rFonts w:ascii="Courier New" w:eastAsia="Times New Roman" w:hAnsi="Courier New" w:cs="Times New Roman"/>
           <w:color w:val="353744"/>
         </w:rPr>
         <w:t>o</w:t>
@@ -1405,7 +2132,7 @@
       </w:pPr>
       <w:r>
         <w:rPr>
-          <w:rFonts w:ascii="Courier New" w:eastAsia="Times New Roman" w:hAnsi="Courier New" w:cs="Courier New"/>
+          <w:rFonts w:ascii="Courier New" w:eastAsia="Times New Roman" w:hAnsi="Courier New" w:cs="Times New Roman"/>
           <w:color w:val="353744"/>
         </w:rPr>
         <w:t>o</w:t>
@@ -1468,12 +2195,13 @@
         <w:ind w:left="1440" w:hanging="360"/>
         <w:jc w:val="both"/>
         <w:rPr>
-          <w:rFonts w:eastAsia="Times New Roman" w:cs="Times New Roman"/>
-        </w:rPr>
-      </w:pPr>
-      <w:r>
-        <w:rPr>
-          <w:rFonts w:ascii="Courier New" w:eastAsia="Times New Roman" w:hAnsi="Courier New" w:cs="Courier New"/>
+          <w:rFonts w:ascii="Calibri" w:eastAsia="Times New Roman" w:hAnsi="Calibri" w:cs="Times New Roman"/>
+          <w:color w:val="353744"/>
+        </w:rPr>
+      </w:pPr>
+      <w:r>
+        <w:rPr>
+          <w:rFonts w:ascii="Courier New" w:eastAsia="Times New Roman" w:hAnsi="Courier New" w:cs="Times New Roman"/>
           <w:color w:val="353744"/>
         </w:rPr>
         <w:t>o</w:t>
@@ -1541,7 +2269,7 @@
       </w:pPr>
       <w:r>
         <w:rPr>
-          <w:rFonts w:ascii="Courier New" w:eastAsia="Times New Roman" w:hAnsi="Courier New" w:cs="Courier New"/>
+          <w:rFonts w:ascii="Courier New" w:eastAsia="Times New Roman" w:hAnsi="Courier New" w:cs="Times New Roman"/>
           <w:color w:val="353744"/>
         </w:rPr>
         <w:t>o</w:t>
@@ -1575,7 +2303,7 @@
       </w:pPr>
       <w:r>
         <w:rPr>
-          <w:rFonts w:ascii="Courier New" w:eastAsia="Times New Roman" w:hAnsi="Courier New" w:cs="Courier New"/>
+          <w:rFonts w:ascii="Courier New" w:eastAsia="Times New Roman" w:hAnsi="Courier New" w:cs="Times New Roman"/>
           <w:color w:val="353744"/>
         </w:rPr>
         <w:t>o</w:t>
@@ -1602,7 +2330,8 @@
         <w:pStyle w:val="Titre3"/>
         <w:jc w:val="both"/>
         <w:rPr>
-          <w:rFonts w:eastAsia="Times New Roman" w:cs="Times New Roman"/>
+          <w:rFonts w:ascii="Calibri" w:eastAsia="Times New Roman" w:hAnsi="Calibri" w:cs="Times New Roman"/>
+          <w:color w:val="353744"/>
         </w:rPr>
       </w:pPr>
       <w:r>
@@ -1615,21 +2344,30 @@
     </w:p>
     <w:p>
       <w:pPr>
-        <w:pStyle w:val="Titre3"/>
-        <w:spacing w:before="280" w:after="80"/>
-        <w:rPr>
-          <w:rFonts w:eastAsia="Times New Roman" w:cs="Times New Roman"/>
-        </w:rPr>
-      </w:pPr>
-      <w:r>
-        <w:rPr>
-          <w:rFonts w:ascii="Trebuchet MS" w:eastAsia="Times New Roman" w:hAnsi="Trebuchet MS" w:cs="Times New Roman"/>
-          <w:color w:val="666666"/>
-          <w:sz w:val="26"/>
-          <w:szCs w:val="26"/>
-        </w:rPr>
+        <w:rPr>
+          <w:rFonts w:ascii="Calibri" w:eastAsia="Times New Roman" w:hAnsi="Calibri" w:cs="Times New Roman"/>
+          <w:b/>
+          <w:bCs/>
+          <w:color w:val="353744"/>
+        </w:rPr>
+      </w:pPr>
+      <w:r>
+        <w:rPr>
+          <w:rFonts w:ascii="Calibri" w:eastAsia="Times New Roman" w:hAnsi="Calibri" w:cs="Times New Roman"/>
+          <w:color w:val="353744"/>
+        </w:rPr>
+        <w:br w:type="page"/>
+      </w:r>
+    </w:p>
+    <w:p>
+      <w:pPr>
+        <w:pStyle w:val="Titre2"/>
+      </w:pPr>
+      <w:bookmarkStart w:id="5" w:name="_Toc325061688"/>
+      <w:r>
         <w:t>Itération 3</w:t>
       </w:r>
+      <w:bookmarkEnd w:id="5"/>
     </w:p>
     <w:p>
       <w:pPr>
@@ -1742,7 +2480,7 @@
       </w:pPr>
       <w:r>
         <w:rPr>
-          <w:rFonts w:ascii="Courier New" w:eastAsia="Times New Roman" w:hAnsi="Courier New" w:cs="Courier New"/>
+          <w:rFonts w:ascii="Courier New" w:eastAsia="Times New Roman" w:hAnsi="Courier New" w:cs="Times New Roman"/>
           <w:color w:val="353744"/>
         </w:rPr>
         <w:t>o</w:t>
@@ -1776,7 +2514,7 @@
       </w:pPr>
       <w:r>
         <w:rPr>
-          <w:rFonts w:ascii="Courier New" w:eastAsia="Times New Roman" w:hAnsi="Courier New" w:cs="Courier New"/>
+          <w:rFonts w:ascii="Courier New" w:eastAsia="Times New Roman" w:hAnsi="Courier New" w:cs="Times New Roman"/>
           <w:color w:val="353744"/>
         </w:rPr>
         <w:t>o</w:t>
@@ -1975,7 +2713,7 @@
       </w:pPr>
       <w:r>
         <w:rPr>
-          <w:rFonts w:ascii="Courier New" w:eastAsia="Times New Roman" w:hAnsi="Courier New" w:cs="Courier New"/>
+          <w:rFonts w:ascii="Courier New" w:eastAsia="Times New Roman" w:hAnsi="Courier New" w:cs="Times New Roman"/>
           <w:color w:val="353744"/>
         </w:rPr>
         <w:t>o</w:t>
@@ -1994,7 +2732,7 @@
           <w:rFonts w:ascii="Calibri" w:eastAsia="Times New Roman" w:hAnsi="Calibri" w:cs="Times New Roman"/>
           <w:color w:val="353744"/>
         </w:rPr>
-        <w:t>Ajouter les fonctionnalités de recherche et de gestion de contact au protocole de communication</w:t>
+        <w:t>Ajouter les fonctionnalités de recherche et de gestion de contact au protocole de communication. 3h</w:t>
       </w:r>
     </w:p>
     <w:p>
@@ -2009,7 +2747,7 @@
       </w:pPr>
       <w:r>
         <w:rPr>
-          <w:rFonts w:ascii="Courier New" w:eastAsia="Times New Roman" w:hAnsi="Courier New" w:cs="Courier New"/>
+          <w:rFonts w:ascii="Courier New" w:eastAsia="Times New Roman" w:hAnsi="Courier New" w:cs="Times New Roman"/>
           <w:color w:val="353744"/>
         </w:rPr>
         <w:t>o</w:t>
@@ -2028,7 +2766,7 @@
           <w:rFonts w:ascii="Calibri" w:eastAsia="Times New Roman" w:hAnsi="Calibri" w:cs="Times New Roman"/>
           <w:color w:val="353744"/>
         </w:rPr>
-        <w:t>Implémenter la recherche et de gestion de contact au niveau du client</w:t>
+        <w:t>Implémenter la recherche et de gestion de contact au niveau du client. 2h</w:t>
       </w:r>
     </w:p>
     <w:p>
@@ -2077,7 +2815,7 @@
       </w:pPr>
       <w:r>
         <w:rPr>
-          <w:rFonts w:ascii="Courier New" w:eastAsia="Times New Roman" w:hAnsi="Courier New" w:cs="Courier New"/>
+          <w:rFonts w:ascii="Courier New" w:eastAsia="Times New Roman" w:hAnsi="Courier New" w:cs="Times New Roman"/>
           <w:color w:val="353744"/>
         </w:rPr>
         <w:t>o</w:t>
@@ -2145,7 +2883,7 @@
       </w:pPr>
       <w:r>
         <w:rPr>
-          <w:rFonts w:ascii="Courier New" w:eastAsia="Times New Roman" w:hAnsi="Courier New" w:cs="Courier New"/>
+          <w:rFonts w:ascii="Courier New" w:eastAsia="Times New Roman" w:hAnsi="Courier New" w:cs="Times New Roman"/>
           <w:color w:val="353744"/>
         </w:rPr>
         <w:t>o</w:t>
@@ -2179,7 +2917,7 @@
       </w:pPr>
       <w:r>
         <w:rPr>
-          <w:rFonts w:ascii="Courier New" w:eastAsia="Times New Roman" w:hAnsi="Courier New" w:cs="Courier New"/>
+          <w:rFonts w:ascii="Courier New" w:eastAsia="Times New Roman" w:hAnsi="Courier New" w:cs="Times New Roman"/>
           <w:color w:val="353744"/>
         </w:rPr>
         <w:t>o</w:t>
@@ -2213,7 +2951,7 @@
       </w:pPr>
       <w:r>
         <w:rPr>
-          <w:rFonts w:ascii="Courier New" w:eastAsia="Times New Roman" w:hAnsi="Courier New" w:cs="Courier New"/>
+          <w:rFonts w:ascii="Courier New" w:eastAsia="Times New Roman" w:hAnsi="Courier New" w:cs="Times New Roman"/>
           <w:color w:val="353744"/>
         </w:rPr>
         <w:t>o</w:t>
@@ -2281,7 +3019,7 @@
       </w:pPr>
       <w:r>
         <w:rPr>
-          <w:rFonts w:ascii="Courier New" w:eastAsia="Times New Roman" w:hAnsi="Courier New" w:cs="Courier New"/>
+          <w:rFonts w:ascii="Courier New" w:eastAsia="Times New Roman" w:hAnsi="Courier New" w:cs="Times New Roman"/>
           <w:color w:val="353744"/>
         </w:rPr>
         <w:t>o</w:t>
@@ -2315,7 +3053,7 @@
       </w:pPr>
       <w:r>
         <w:rPr>
-          <w:rFonts w:ascii="Courier New" w:eastAsia="Times New Roman" w:hAnsi="Courier New" w:cs="Courier New"/>
+          <w:rFonts w:ascii="Courier New" w:eastAsia="Times New Roman" w:hAnsi="Courier New" w:cs="Times New Roman"/>
           <w:color w:val="353744"/>
         </w:rPr>
         <w:t>o</w:t>
@@ -2362,21 +3100,13 @@
     </w:p>
     <w:p>
       <w:pPr>
-        <w:pStyle w:val="Titre3"/>
-        <w:spacing w:before="280" w:after="80"/>
-        <w:rPr>
-          <w:rFonts w:eastAsia="Times New Roman" w:cs="Times New Roman"/>
-        </w:rPr>
-      </w:pPr>
-      <w:r>
-        <w:rPr>
-          <w:rFonts w:ascii="Trebuchet MS" w:eastAsia="Times New Roman" w:hAnsi="Trebuchet MS" w:cs="Times New Roman"/>
-          <w:color w:val="666666"/>
-          <w:sz w:val="26"/>
-          <w:szCs w:val="26"/>
-        </w:rPr>
+        <w:pStyle w:val="Titre2"/>
+      </w:pPr>
+      <w:bookmarkStart w:id="6" w:name="_Toc325061689"/>
+      <w:r>
         <w:t>Itération 4</w:t>
       </w:r>
+      <w:bookmarkEnd w:id="6"/>
     </w:p>
     <w:p>
       <w:pPr>
@@ -2489,7 +3219,7 @@
       </w:pPr>
       <w:r>
         <w:rPr>
-          <w:rFonts w:ascii="Courier New" w:eastAsia="Times New Roman" w:hAnsi="Courier New" w:cs="Courier New"/>
+          <w:rFonts w:ascii="Courier New" w:eastAsia="Times New Roman" w:hAnsi="Courier New" w:cs="Times New Roman"/>
           <w:color w:val="353744"/>
         </w:rPr>
         <w:t>o</w:t>
@@ -2523,7 +3253,7 @@
       </w:pPr>
       <w:r>
         <w:rPr>
-          <w:rFonts w:ascii="Courier New" w:eastAsia="Times New Roman" w:hAnsi="Courier New" w:cs="Courier New"/>
+          <w:rFonts w:ascii="Courier New" w:eastAsia="Times New Roman" w:hAnsi="Courier New" w:cs="Times New Roman"/>
           <w:color w:val="353744"/>
         </w:rPr>
         <w:t>o</w:t>
@@ -2722,7 +3452,7 @@
       </w:pPr>
       <w:r>
         <w:rPr>
-          <w:rFonts w:ascii="Courier New" w:eastAsia="Times New Roman" w:hAnsi="Courier New" w:cs="Courier New"/>
+          <w:rFonts w:ascii="Courier New" w:eastAsia="Times New Roman" w:hAnsi="Courier New" w:cs="Times New Roman"/>
           <w:color w:val="353744"/>
         </w:rPr>
         <w:t>o</w:t>
@@ -2741,7 +3471,7 @@
           <w:rFonts w:ascii="Calibri" w:eastAsia="Times New Roman" w:hAnsi="Calibri" w:cs="Times New Roman"/>
           <w:color w:val="353744"/>
         </w:rPr>
-        <w:t>Ajouter les fonctionnalités de création de discussion privée, d’envoi de messages et d’historique au protocole de communication</w:t>
+        <w:t>Ajouter les fonctionnalités de création de discussion privée, d’envoi de messages et d’historique au protocole de communication. 2h</w:t>
       </w:r>
     </w:p>
     <w:p>
@@ -2756,7 +3486,7 @@
       </w:pPr>
       <w:r>
         <w:rPr>
-          <w:rFonts w:ascii="Courier New" w:eastAsia="Times New Roman" w:hAnsi="Courier New" w:cs="Courier New"/>
+          <w:rFonts w:ascii="Courier New" w:eastAsia="Times New Roman" w:hAnsi="Courier New" w:cs="Times New Roman"/>
           <w:color w:val="353744"/>
         </w:rPr>
         <w:t>o</w:t>
@@ -2775,7 +3505,7 @@
           <w:rFonts w:ascii="Calibri" w:eastAsia="Times New Roman" w:hAnsi="Calibri" w:cs="Times New Roman"/>
           <w:color w:val="353744"/>
         </w:rPr>
-        <w:t>Implémenter la gestion de l’historique de discussion au niveau du serveur</w:t>
+        <w:t>Implémenter la gestion de l’historique de discussion au niveau du serveur. 3h</w:t>
       </w:r>
     </w:p>
     <w:p>
@@ -2824,7 +3554,7 @@
       </w:pPr>
       <w:r>
         <w:rPr>
-          <w:rFonts w:ascii="Courier New" w:eastAsia="Times New Roman" w:hAnsi="Courier New" w:cs="Courier New"/>
+          <w:rFonts w:ascii="Courier New" w:eastAsia="Times New Roman" w:hAnsi="Courier New" w:cs="Times New Roman"/>
           <w:color w:val="353744"/>
         </w:rPr>
         <w:t>o</w:t>
@@ -2892,7 +3622,7 @@
       </w:pPr>
       <w:r>
         <w:rPr>
-          <w:rFonts w:ascii="Courier New" w:eastAsia="Times New Roman" w:hAnsi="Courier New" w:cs="Courier New"/>
+          <w:rFonts w:ascii="Courier New" w:eastAsia="Times New Roman" w:hAnsi="Courier New" w:cs="Times New Roman"/>
           <w:color w:val="353744"/>
         </w:rPr>
         <w:t>o</w:t>
@@ -2926,7 +3656,7 @@
       </w:pPr>
       <w:r>
         <w:rPr>
-          <w:rFonts w:ascii="Courier New" w:eastAsia="Times New Roman" w:hAnsi="Courier New" w:cs="Courier New"/>
+          <w:rFonts w:ascii="Courier New" w:eastAsia="Times New Roman" w:hAnsi="Courier New" w:cs="Times New Roman"/>
           <w:color w:val="353744"/>
         </w:rPr>
         <w:t>o</w:t>
@@ -2994,7 +3724,7 @@
       </w:pPr>
       <w:r>
         <w:rPr>
-          <w:rFonts w:ascii="Courier New" w:eastAsia="Times New Roman" w:hAnsi="Courier New" w:cs="Courier New"/>
+          <w:rFonts w:ascii="Courier New" w:eastAsia="Times New Roman" w:hAnsi="Courier New" w:cs="Times New Roman"/>
           <w:color w:val="353744"/>
         </w:rPr>
         <w:t>o</w:t>
@@ -3028,7 +3758,7 @@
       </w:pPr>
       <w:r>
         <w:rPr>
-          <w:rFonts w:ascii="Courier New" w:eastAsia="Times New Roman" w:hAnsi="Courier New" w:cs="Courier New"/>
+          <w:rFonts w:ascii="Courier New" w:eastAsia="Times New Roman" w:hAnsi="Courier New" w:cs="Times New Roman"/>
           <w:color w:val="353744"/>
         </w:rPr>
         <w:t>o</w:t>
@@ -3075,21 +3805,13 @@
     </w:p>
     <w:p>
       <w:pPr>
-        <w:pStyle w:val="Titre3"/>
-        <w:spacing w:before="280" w:after="80"/>
-        <w:rPr>
-          <w:rFonts w:eastAsia="Times New Roman" w:cs="Times New Roman"/>
-        </w:rPr>
-      </w:pPr>
-      <w:r>
-        <w:rPr>
-          <w:rFonts w:ascii="Trebuchet MS" w:eastAsia="Times New Roman" w:hAnsi="Trebuchet MS" w:cs="Times New Roman"/>
-          <w:color w:val="666666"/>
-          <w:sz w:val="26"/>
-          <w:szCs w:val="26"/>
-        </w:rPr>
+        <w:pStyle w:val="Titre2"/>
+      </w:pPr>
+      <w:bookmarkStart w:id="7" w:name="_Toc325061690"/>
+      <w:r>
         <w:t>Itération 5</w:t>
       </w:r>
+      <w:bookmarkEnd w:id="7"/>
     </w:p>
     <w:p>
       <w:pPr>
@@ -3202,7 +3924,7 @@
       </w:pPr>
       <w:r>
         <w:rPr>
-          <w:rFonts w:ascii="Courier New" w:eastAsia="Times New Roman" w:hAnsi="Courier New" w:cs="Courier New"/>
+          <w:rFonts w:ascii="Courier New" w:eastAsia="Times New Roman" w:hAnsi="Courier New" w:cs="Times New Roman"/>
           <w:color w:val="353744"/>
         </w:rPr>
         <w:t>o</w:t>
@@ -3367,7 +4089,7 @@
       </w:pPr>
       <w:r>
         <w:rPr>
-          <w:rFonts w:ascii="Courier New" w:eastAsia="Times New Roman" w:hAnsi="Courier New" w:cs="Courier New"/>
+          <w:rFonts w:ascii="Courier New" w:eastAsia="Times New Roman" w:hAnsi="Courier New" w:cs="Times New Roman"/>
           <w:color w:val="353744"/>
         </w:rPr>
         <w:t>o</w:t>
@@ -3386,7 +4108,7 @@
           <w:rFonts w:ascii="Calibri" w:eastAsia="Times New Roman" w:hAnsi="Calibri" w:cs="Times New Roman"/>
           <w:color w:val="353744"/>
         </w:rPr>
-        <w:t>Ajouter toutes les fonctionnalités relatives aux discussions publiques au protocole de communication</w:t>
+        <w:t>Ajouter toutes les fonctionnalités relatives aux discussions publiques au protocole de communication. 3h</w:t>
       </w:r>
     </w:p>
     <w:p>
@@ -3401,7 +4123,7 @@
       </w:pPr>
       <w:r>
         <w:rPr>
-          <w:rFonts w:ascii="Courier New" w:eastAsia="Times New Roman" w:hAnsi="Courier New" w:cs="Courier New"/>
+          <w:rFonts w:ascii="Courier New" w:eastAsia="Times New Roman" w:hAnsi="Courier New" w:cs="Times New Roman"/>
           <w:color w:val="353744"/>
         </w:rPr>
         <w:t>o</w:t>
@@ -3420,7 +4142,7 @@
           <w:rFonts w:ascii="Calibri" w:eastAsia="Times New Roman" w:hAnsi="Calibri" w:cs="Times New Roman"/>
           <w:color w:val="353744"/>
         </w:rPr>
-        <w:t>Aider Bastien et Guillaume pour implémenter les fonctionnalités au niveau serveur ou client</w:t>
+        <w:t>Aider Bastien et Guillaume pour implémenter les fonctionnalités au niveau serveur ou client. 2h</w:t>
       </w:r>
     </w:p>
     <w:p>
@@ -3469,7 +4191,7 @@
       </w:pPr>
       <w:r>
         <w:rPr>
-          <w:rFonts w:ascii="Courier New" w:eastAsia="Times New Roman" w:hAnsi="Courier New" w:cs="Courier New"/>
+          <w:rFonts w:ascii="Courier New" w:eastAsia="Times New Roman" w:hAnsi="Courier New" w:cs="Times New Roman"/>
           <w:color w:val="353744"/>
         </w:rPr>
         <w:t>o</w:t>
@@ -3537,7 +4259,7 @@
       </w:pPr>
       <w:r>
         <w:rPr>
-          <w:rFonts w:ascii="Courier New" w:eastAsia="Times New Roman" w:hAnsi="Courier New" w:cs="Courier New"/>
+          <w:rFonts w:ascii="Courier New" w:eastAsia="Times New Roman" w:hAnsi="Courier New" w:cs="Times New Roman"/>
           <w:color w:val="353744"/>
         </w:rPr>
         <w:t>o</w:t>
@@ -3571,7 +4293,7 @@
       </w:pPr>
       <w:r>
         <w:rPr>
-          <w:rFonts w:ascii="Courier New" w:eastAsia="Times New Roman" w:hAnsi="Courier New" w:cs="Courier New"/>
+          <w:rFonts w:ascii="Courier New" w:eastAsia="Times New Roman" w:hAnsi="Courier New" w:cs="Times New Roman"/>
           <w:color w:val="353744"/>
         </w:rPr>
         <w:t>o</w:t>
@@ -3639,7 +4361,7 @@
       </w:pPr>
       <w:r>
         <w:rPr>
-          <w:rFonts w:ascii="Courier New" w:eastAsia="Times New Roman" w:hAnsi="Courier New" w:cs="Courier New"/>
+          <w:rFonts w:ascii="Courier New" w:eastAsia="Times New Roman" w:hAnsi="Courier New" w:cs="Times New Roman"/>
           <w:color w:val="353744"/>
         </w:rPr>
         <w:t>o</w:t>
@@ -3673,7 +4395,7 @@
       </w:pPr>
       <w:r>
         <w:rPr>
-          <w:rFonts w:ascii="Courier New" w:eastAsia="Times New Roman" w:hAnsi="Courier New" w:cs="Courier New"/>
+          <w:rFonts w:ascii="Courier New" w:eastAsia="Times New Roman" w:hAnsi="Courier New" w:cs="Times New Roman"/>
           <w:color w:val="353744"/>
         </w:rPr>
         <w:t>o</w:t>
@@ -3720,21 +4442,13 @@
     </w:p>
     <w:p>
       <w:pPr>
-        <w:pStyle w:val="Titre3"/>
-        <w:spacing w:before="280" w:after="80"/>
-        <w:rPr>
-          <w:rFonts w:eastAsia="Times New Roman" w:cs="Times New Roman"/>
-        </w:rPr>
-      </w:pPr>
-      <w:r>
-        <w:rPr>
-          <w:rFonts w:ascii="Trebuchet MS" w:eastAsia="Times New Roman" w:hAnsi="Trebuchet MS" w:cs="Times New Roman"/>
-          <w:color w:val="666666"/>
-          <w:sz w:val="26"/>
-          <w:szCs w:val="26"/>
-        </w:rPr>
+        <w:pStyle w:val="Titre2"/>
+      </w:pPr>
+      <w:bookmarkStart w:id="8" w:name="_Toc325061691"/>
+      <w:r>
         <w:t>Itération 6</w:t>
       </w:r>
+      <w:bookmarkEnd w:id="8"/>
     </w:p>
     <w:p>
       <w:pPr>
@@ -3847,7 +4561,7 @@
       </w:pPr>
       <w:r>
         <w:rPr>
-          <w:rFonts w:ascii="Courier New" w:eastAsia="Times New Roman" w:hAnsi="Courier New" w:cs="Courier New"/>
+          <w:rFonts w:ascii="Courier New" w:eastAsia="Times New Roman" w:hAnsi="Courier New" w:cs="Times New Roman"/>
           <w:color w:val="353744"/>
         </w:rPr>
         <w:t>o</w:t>
@@ -4012,7 +4726,7 @@
       </w:pPr>
       <w:r>
         <w:rPr>
-          <w:rFonts w:ascii="Courier New" w:eastAsia="Times New Roman" w:hAnsi="Courier New" w:cs="Courier New"/>
+          <w:rFonts w:ascii="Courier New" w:eastAsia="Times New Roman" w:hAnsi="Courier New" w:cs="Times New Roman"/>
           <w:color w:val="353744"/>
         </w:rPr>
         <w:t>o</w:t>
@@ -4024,14 +4738,24 @@
           <w:sz w:val="14"/>
           <w:szCs w:val="14"/>
         </w:rPr>
-        <w:t xml:space="preserve">   </w:t>
-      </w:r>
-      <w:r>
-        <w:rPr>
-          <w:rFonts w:ascii="Calibri" w:eastAsia="Times New Roman" w:hAnsi="Calibri" w:cs="Times New Roman"/>
-          <w:color w:val="353744"/>
-        </w:rPr>
-        <w:t>Ajouter les fonctionnalités de signalement de message et de blocage d’utilisateur au protocole de communication</w:t>
+        <w:t xml:space="preserve"> </w:t>
+      </w:r>
+      <w:r>
+        <w:rPr>
+          <w:rStyle w:val="apple-tab-span"/>
+          <w:rFonts w:ascii="Times New Roman" w:eastAsia="Times New Roman" w:hAnsi="Times New Roman" w:cs="Times New Roman"/>
+          <w:color w:val="353744"/>
+          <w:sz w:val="14"/>
+          <w:szCs w:val="14"/>
+        </w:rPr>
+        <w:tab/>
+      </w:r>
+      <w:r>
+        <w:rPr>
+          <w:rFonts w:ascii="Calibri" w:eastAsia="Times New Roman" w:hAnsi="Calibri" w:cs="Times New Roman"/>
+          <w:color w:val="353744"/>
+        </w:rPr>
+        <w:t>Ajouter les fonctionnalités de signalement de message et de blocage d’utilisateur au protocole de communication. 3h</w:t>
       </w:r>
     </w:p>
     <w:p>
@@ -4046,7 +4770,7 @@
       </w:pPr>
       <w:r>
         <w:rPr>
-          <w:rFonts w:ascii="Courier New" w:eastAsia="Times New Roman" w:hAnsi="Courier New" w:cs="Courier New"/>
+          <w:rFonts w:ascii="Courier New" w:eastAsia="Times New Roman" w:hAnsi="Courier New" w:cs="Times New Roman"/>
           <w:color w:val="353744"/>
         </w:rPr>
         <w:t>o</w:t>
@@ -4065,7 +4789,7 @@
           <w:rFonts w:ascii="Calibri" w:eastAsia="Times New Roman" w:hAnsi="Calibri" w:cs="Times New Roman"/>
           <w:color w:val="353744"/>
         </w:rPr>
-        <w:t>Terminer la première version du rapport final</w:t>
+        <w:t>Terminer la première version du rapport final. 2h</w:t>
       </w:r>
     </w:p>
     <w:p>
@@ -4114,7 +4838,7 @@
       </w:pPr>
       <w:r>
         <w:rPr>
-          <w:rFonts w:ascii="Courier New" w:eastAsia="Times New Roman" w:hAnsi="Courier New" w:cs="Courier New"/>
+          <w:rFonts w:ascii="Courier New" w:eastAsia="Times New Roman" w:hAnsi="Courier New" w:cs="Times New Roman"/>
           <w:color w:val="353744"/>
         </w:rPr>
         <w:t>o</w:t>
@@ -4148,7 +4872,7 @@
       </w:pPr>
       <w:r>
         <w:rPr>
-          <w:rFonts w:ascii="Courier New" w:eastAsia="Times New Roman" w:hAnsi="Courier New" w:cs="Courier New"/>
+          <w:rFonts w:ascii="Courier New" w:eastAsia="Times New Roman" w:hAnsi="Courier New" w:cs="Times New Roman"/>
           <w:color w:val="353744"/>
         </w:rPr>
         <w:t>o</w:t>
@@ -4216,7 +4940,7 @@
       </w:pPr>
       <w:r>
         <w:rPr>
-          <w:rFonts w:ascii="Courier New" w:eastAsia="Times New Roman" w:hAnsi="Courier New" w:cs="Courier New"/>
+          <w:rFonts w:ascii="Courier New" w:eastAsia="Times New Roman" w:hAnsi="Courier New" w:cs="Times New Roman"/>
           <w:color w:val="353744"/>
         </w:rPr>
         <w:t>o</w:t>
@@ -4250,7 +4974,7 @@
       </w:pPr>
       <w:r>
         <w:rPr>
-          <w:rFonts w:ascii="Courier New" w:eastAsia="Times New Roman" w:hAnsi="Courier New" w:cs="Courier New"/>
+          <w:rFonts w:ascii="Courier New" w:eastAsia="Times New Roman" w:hAnsi="Courier New" w:cs="Times New Roman"/>
           <w:color w:val="353744"/>
         </w:rPr>
         <w:t>o</w:t>
@@ -4318,7 +5042,7 @@
       </w:pPr>
       <w:r>
         <w:rPr>
-          <w:rFonts w:ascii="Courier New" w:eastAsia="Times New Roman" w:hAnsi="Courier New" w:cs="Courier New"/>
+          <w:rFonts w:ascii="Courier New" w:eastAsia="Times New Roman" w:hAnsi="Courier New" w:cs="Times New Roman"/>
           <w:color w:val="353744"/>
         </w:rPr>
         <w:t>o</w:t>
@@ -4352,7 +5076,7 @@
       </w:pPr>
       <w:r>
         <w:rPr>
-          <w:rFonts w:ascii="Courier New" w:eastAsia="Times New Roman" w:hAnsi="Courier New" w:cs="Courier New"/>
+          <w:rFonts w:ascii="Courier New" w:eastAsia="Times New Roman" w:hAnsi="Courier New" w:cs="Times New Roman"/>
           <w:color w:val="353744"/>
         </w:rPr>
         <w:t>o</w:t>
@@ -4392,46 +5116,25 @@
     </w:p>
     <w:p>
       <w:pPr>
-        <w:rPr>
-          <w:rFonts w:eastAsia="Times New Roman" w:cs="Times New Roman"/>
-        </w:rPr>
-      </w:pPr>
+        <w:pStyle w:val="Titre1"/>
+      </w:pPr>
+      <w:bookmarkStart w:id="9" w:name="_Toc325061692"/>
+      <w:bookmarkStart w:id="10" w:name="_GoBack"/>
+      <w:bookmarkEnd w:id="10"/>
+      <w:r>
+        <w:t>Bilan des Itérations</w:t>
+      </w:r>
+      <w:bookmarkEnd w:id="9"/>
     </w:p>
     <w:p>
       <w:pPr>
         <w:pStyle w:val="Titre2"/>
-        <w:spacing w:before="360" w:after="80"/>
-        <w:rPr>
-          <w:rFonts w:eastAsia="Times New Roman" w:cs="Times New Roman"/>
-        </w:rPr>
-      </w:pPr>
-      <w:r>
-        <w:rPr>
-          <w:rFonts w:ascii="Trebuchet MS" w:eastAsia="Times New Roman" w:hAnsi="Trebuchet MS" w:cs="Times New Roman"/>
-          <w:color w:val="666666"/>
-          <w:sz w:val="34"/>
-          <w:szCs w:val="34"/>
-        </w:rPr>
-        <w:t>Bilan des Itérations</w:t>
-      </w:r>
-    </w:p>
-    <w:p>
-      <w:pPr>
-        <w:pStyle w:val="Titre3"/>
-        <w:spacing w:before="280" w:after="80"/>
-        <w:rPr>
-          <w:rFonts w:eastAsia="Times New Roman" w:cs="Times New Roman"/>
-        </w:rPr>
-      </w:pPr>
-      <w:r>
-        <w:rPr>
-          <w:rFonts w:ascii="Trebuchet MS" w:eastAsia="Times New Roman" w:hAnsi="Trebuchet MS" w:cs="Times New Roman"/>
-          <w:color w:val="666666"/>
-          <w:sz w:val="26"/>
-          <w:szCs w:val="26"/>
-        </w:rPr>
+      </w:pPr>
+      <w:bookmarkStart w:id="11" w:name="_Toc325061693"/>
+      <w:r>
         <w:t>Bilan itération 1</w:t>
       </w:r>
+      <w:bookmarkEnd w:id="11"/>
     </w:p>
     <w:p>
       <w:pPr>
@@ -4568,7 +5271,7 @@
         <w:keepLines w:val="0"/>
         <w:numPr>
           <w:ilvl w:val="0"/>
-          <w:numId w:val="22"/>
+          <w:numId w:val="31"/>
         </w:numPr>
         <w:spacing w:before="160"/>
         <w:textAlignment w:val="baseline"/>
@@ -4609,7 +5312,7 @@
         <w:keepLines w:val="0"/>
         <w:numPr>
           <w:ilvl w:val="0"/>
-          <w:numId w:val="23"/>
+          <w:numId w:val="32"/>
         </w:numPr>
         <w:spacing w:before="160"/>
         <w:textAlignment w:val="baseline"/>
@@ -4633,7 +5336,7 @@
         <w:keepLines w:val="0"/>
         <w:numPr>
           <w:ilvl w:val="0"/>
-          <w:numId w:val="24"/>
+          <w:numId w:val="33"/>
         </w:numPr>
         <w:spacing w:before="0"/>
         <w:textAlignment w:val="baseline"/>
@@ -4696,7 +5399,21 @@
           <w:rFonts w:ascii="Calibri" w:eastAsia="Times New Roman" w:hAnsi="Calibri" w:cs="Times New Roman"/>
           <w:color w:val="353744"/>
         </w:rPr>
-        <w:t>La communication côté serveur a été développée avec en tête un protocole entièrement basé sur un socket bidirectionnel. Après discussion, ces fonctionnalités ne seront pas utiles puisque nous pouvons développer une grande partie de l’application en utilisant une API REST, très simple à mettre en oeuvre avec Play.</w:t>
+        <w:t>La communication côté serveur a été développée avec en tê</w:t>
+      </w:r>
+      <w:r>
+        <w:rPr>
+          <w:rFonts w:ascii="Calibri" w:eastAsia="Times New Roman" w:hAnsi="Calibri" w:cs="Times New Roman"/>
+          <w:color w:val="353744"/>
+        </w:rPr>
+        <w:t xml:space="preserve">te </w:t>
+      </w:r>
+      <w:r>
+        <w:rPr>
+          <w:rFonts w:ascii="Calibri" w:eastAsia="Times New Roman" w:hAnsi="Calibri" w:cs="Times New Roman"/>
+          <w:color w:val="353744"/>
+        </w:rPr>
+        <w:t>un protocole entièrement basé sur un socket bidirectionnel. Après discussion, ces fonctionnalités ne seront pas utiles puisque nous pouvons développer une grande partie de l’application en utilisant une API REST, très simple à mettre en oeuvre avec Play.</w:t>
       </w:r>
     </w:p>
     <w:p>
@@ -4712,7 +5429,21 @@
           <w:rFonts w:ascii="Calibri" w:eastAsia="Times New Roman" w:hAnsi="Calibri" w:cs="Times New Roman"/>
           <w:color w:val="353744"/>
         </w:rPr>
-        <w:t>Guillaume (5h/5h)</w:t>
+        <w:t>Guillaume (5h/</w:t>
+      </w:r>
+      <w:r>
+        <w:rPr>
+          <w:rFonts w:ascii="Calibri" w:eastAsia="Times New Roman" w:hAnsi="Calibri" w:cs="Times New Roman"/>
+          <w:color w:val="353744"/>
+        </w:rPr>
+        <w:t>6</w:t>
+      </w:r>
+      <w:r>
+        <w:rPr>
+          <w:rFonts w:ascii="Calibri" w:eastAsia="Times New Roman" w:hAnsi="Calibri" w:cs="Times New Roman"/>
+          <w:color w:val="353744"/>
+        </w:rPr>
+        <w:t>h)</w:t>
       </w:r>
     </w:p>
     <w:p>
@@ -4722,7 +5453,7 @@
         <w:keepLines w:val="0"/>
         <w:numPr>
           <w:ilvl w:val="1"/>
-          <w:numId w:val="25"/>
+          <w:numId w:val="34"/>
         </w:numPr>
         <w:spacing w:before="160"/>
         <w:textAlignment w:val="baseline"/>
@@ -4763,7 +5494,7 @@
         <w:keepLines w:val="0"/>
         <w:numPr>
           <w:ilvl w:val="1"/>
-          <w:numId w:val="26"/>
+          <w:numId w:val="35"/>
         </w:numPr>
         <w:spacing w:before="160"/>
         <w:textAlignment w:val="baseline"/>
@@ -4785,8 +5516,8 @@
         <w:pStyle w:val="Titre3"/>
         <w:spacing w:before="160"/>
         <w:rPr>
-          <w:rFonts w:ascii="Times" w:eastAsia="Times New Roman" w:hAnsi="Times" w:cs="Times New Roman"/>
-          <w:color w:val="auto"/>
+          <w:rFonts w:ascii="Calibri" w:eastAsia="Times New Roman" w:hAnsi="Calibri" w:cs="Times New Roman"/>
+          <w:color w:val="353744"/>
         </w:rPr>
       </w:pPr>
       <w:r>
@@ -4795,6 +5526,22 @@
           <w:color w:val="353744"/>
         </w:rPr>
         <w:t>Pas encore de communication effective coté client (cf ci-dessus)</w:t>
+      </w:r>
+    </w:p>
+    <w:p>
+      <w:pPr>
+        <w:pStyle w:val="Titre3"/>
+        <w:rPr>
+          <w:rFonts w:ascii="Calibri" w:eastAsia="Times New Roman" w:hAnsi="Calibri" w:cs="Times New Roman"/>
+          <w:color w:val="353744"/>
+        </w:rPr>
+      </w:pPr>
+      <w:r>
+        <w:rPr>
+          <w:rFonts w:ascii="Calibri" w:eastAsia="Times New Roman" w:hAnsi="Calibri" w:cs="Times New Roman"/>
+          <w:color w:val="353744"/>
+        </w:rPr>
+        <w:t>Mise à jour du rapport (1h)</w:t>
       </w:r>
     </w:p>
     <w:p>
@@ -4820,7 +5567,7 @@
         <w:keepLines w:val="0"/>
         <w:numPr>
           <w:ilvl w:val="0"/>
-          <w:numId w:val="27"/>
+          <w:numId w:val="36"/>
         </w:numPr>
         <w:spacing w:before="160"/>
         <w:textAlignment w:val="baseline"/>
@@ -4844,7 +5591,7 @@
         <w:keepLines w:val="0"/>
         <w:numPr>
           <w:ilvl w:val="1"/>
-          <w:numId w:val="27"/>
+          <w:numId w:val="36"/>
         </w:numPr>
         <w:spacing w:before="0"/>
         <w:textAlignment w:val="baseline"/>
@@ -4868,7 +5615,7 @@
         <w:keepLines w:val="0"/>
         <w:numPr>
           <w:ilvl w:val="1"/>
-          <w:numId w:val="27"/>
+          <w:numId w:val="36"/>
         </w:numPr>
         <w:spacing w:before="0"/>
         <w:textAlignment w:val="baseline"/>
@@ -4892,7 +5639,7 @@
         <w:keepLines w:val="0"/>
         <w:numPr>
           <w:ilvl w:val="0"/>
-          <w:numId w:val="27"/>
+          <w:numId w:val="36"/>
         </w:numPr>
         <w:spacing w:before="0"/>
         <w:textAlignment w:val="baseline"/>
@@ -4916,7 +5663,7 @@
         <w:keepLines w:val="0"/>
         <w:numPr>
           <w:ilvl w:val="1"/>
-          <w:numId w:val="27"/>
+          <w:numId w:val="36"/>
         </w:numPr>
         <w:spacing w:before="0"/>
         <w:textAlignment w:val="baseline"/>
@@ -4955,24 +5702,22 @@
           <w:rFonts w:ascii="Times" w:eastAsia="Times New Roman" w:hAnsi="Times" w:cs="Times New Roman"/>
         </w:rPr>
       </w:pPr>
-    </w:p>
-    <w:p>
-      <w:pPr>
-        <w:pStyle w:val="Titre3"/>
-        <w:spacing w:before="280" w:after="80"/>
-        <w:rPr>
-          <w:rFonts w:eastAsia="Times New Roman" w:cs="Times New Roman"/>
-        </w:rPr>
-      </w:pPr>
-      <w:r>
-        <w:rPr>
-          <w:rFonts w:ascii="Trebuchet MS" w:eastAsia="Times New Roman" w:hAnsi="Trebuchet MS" w:cs="Times New Roman"/>
-          <w:color w:val="666666"/>
-          <w:sz w:val="26"/>
-          <w:szCs w:val="26"/>
-        </w:rPr>
+      <w:r>
+        <w:rPr>
+          <w:rFonts w:ascii="Times" w:eastAsia="Times New Roman" w:hAnsi="Times" w:cs="Times New Roman"/>
+        </w:rPr>
+        <w:br w:type="page"/>
+      </w:r>
+    </w:p>
+    <w:p>
+      <w:pPr>
+        <w:pStyle w:val="Titre2"/>
+      </w:pPr>
+      <w:bookmarkStart w:id="12" w:name="_Toc325061694"/>
+      <w:r>
         <w:t>Bilan itération 2</w:t>
       </w:r>
+      <w:bookmarkEnd w:id="12"/>
     </w:p>
     <w:p>
       <w:pPr>
@@ -5074,7 +5819,7 @@
       <w:pPr>
         <w:numPr>
           <w:ilvl w:val="0"/>
-          <w:numId w:val="28"/>
+          <w:numId w:val="37"/>
         </w:numPr>
         <w:spacing w:beforeAutospacing="1" w:afterAutospacing="1"/>
         <w:textAlignment w:val="baseline"/>
@@ -5112,7 +5857,7 @@
         <w:keepLines w:val="0"/>
         <w:numPr>
           <w:ilvl w:val="0"/>
-          <w:numId w:val="29"/>
+          <w:numId w:val="38"/>
         </w:numPr>
         <w:spacing w:before="160"/>
         <w:textAlignment w:val="baseline"/>
@@ -5190,7 +5935,7 @@
       </w:pPr>
       <w:r>
         <w:rPr>
-          <w:rFonts w:ascii="Courier New" w:eastAsia="Times New Roman" w:hAnsi="Courier New" w:cs="Courier New"/>
+          <w:rFonts w:ascii="Courier New" w:eastAsia="Times New Roman" w:hAnsi="Courier New" w:cs="Times New Roman"/>
           <w:color w:val="353744"/>
         </w:rPr>
         <w:t>o</w:t>
@@ -5302,7 +6047,7 @@
         <w:keepLines w:val="0"/>
         <w:numPr>
           <w:ilvl w:val="0"/>
-          <w:numId w:val="30"/>
+          <w:numId w:val="39"/>
         </w:numPr>
         <w:spacing w:before="160"/>
         <w:textAlignment w:val="baseline"/>
@@ -5326,7 +6071,7 @@
         <w:keepLines w:val="0"/>
         <w:numPr>
           <w:ilvl w:val="1"/>
-          <w:numId w:val="30"/>
+          <w:numId w:val="39"/>
         </w:numPr>
         <w:spacing w:before="0"/>
         <w:textAlignment w:val="baseline"/>
@@ -5366,7 +6111,7 @@
         <w:keepLines w:val="0"/>
         <w:numPr>
           <w:ilvl w:val="2"/>
-          <w:numId w:val="30"/>
+          <w:numId w:val="39"/>
         </w:numPr>
         <w:spacing w:before="0"/>
         <w:textAlignment w:val="baseline"/>
@@ -5390,7 +6135,7 @@
         <w:keepLines w:val="0"/>
         <w:numPr>
           <w:ilvl w:val="2"/>
-          <w:numId w:val="30"/>
+          <w:numId w:val="39"/>
         </w:numPr>
         <w:spacing w:before="0"/>
         <w:textAlignment w:val="baseline"/>
@@ -5423,7 +6168,7 @@
         <w:keepLines w:val="0"/>
         <w:numPr>
           <w:ilvl w:val="1"/>
-          <w:numId w:val="30"/>
+          <w:numId w:val="39"/>
         </w:numPr>
         <w:spacing w:before="0"/>
         <w:textAlignment w:val="baseline"/>
@@ -5463,7 +6208,7 @@
         <w:keepLines w:val="0"/>
         <w:numPr>
           <w:ilvl w:val="2"/>
-          <w:numId w:val="30"/>
+          <w:numId w:val="39"/>
         </w:numPr>
         <w:spacing w:before="0"/>
         <w:textAlignment w:val="baseline"/>
@@ -5487,7 +6232,7 @@
         <w:keepLines w:val="0"/>
         <w:numPr>
           <w:ilvl w:val="2"/>
-          <w:numId w:val="30"/>
+          <w:numId w:val="39"/>
         </w:numPr>
         <w:spacing w:before="0"/>
         <w:textAlignment w:val="baseline"/>
@@ -5511,7 +6256,7 @@
         <w:keepLines w:val="0"/>
         <w:numPr>
           <w:ilvl w:val="2"/>
-          <w:numId w:val="30"/>
+          <w:numId w:val="39"/>
         </w:numPr>
         <w:spacing w:before="0"/>
         <w:textAlignment w:val="baseline"/>
@@ -5551,7 +6296,7 @@
         <w:keepLines w:val="0"/>
         <w:numPr>
           <w:ilvl w:val="0"/>
-          <w:numId w:val="30"/>
+          <w:numId w:val="39"/>
         </w:numPr>
         <w:spacing w:before="0"/>
         <w:textAlignment w:val="baseline"/>
@@ -5575,7 +6320,7 @@
         <w:keepLines w:val="0"/>
         <w:numPr>
           <w:ilvl w:val="1"/>
-          <w:numId w:val="30"/>
+          <w:numId w:val="39"/>
         </w:numPr>
         <w:spacing w:before="0"/>
         <w:textAlignment w:val="baseline"/>
@@ -5599,12 +6344,9 @@
         </w:rPr>
       </w:pPr>
     </w:p>
-    <w:p>
-      <w:bookmarkStart w:id="2" w:name="_GoBack"/>
-      <w:bookmarkEnd w:id="2"/>
-    </w:p>
     <w:bookmarkEnd w:id="0"/>
     <w:bookmarkEnd w:id="1"/>
+    <w:p/>
     <w:sectPr>
       <w:headerReference w:type="default" r:id="rId10"/>
       <w:footerReference w:type="even" r:id="rId11"/>
@@ -7259,6 +8001,602 @@
     </w:lvl>
   </w:abstractNum>
   <w:abstractNum w:abstractNumId="10">
+    <w:nsid w:val="229906E2"/>
+    <w:multiLevelType w:val="multilevel"/>
+    <w:tmpl w:val="85302CE4"/>
+    <w:lvl w:ilvl="0">
+      <w:start w:val="1"/>
+      <w:numFmt w:val="bullet"/>
+      <w:lvlText w:val=""/>
+      <w:lvlJc w:val="left"/>
+      <w:pPr>
+        <w:tabs>
+          <w:tab w:val="num" w:pos="720"/>
+        </w:tabs>
+        <w:ind w:left="720" w:hanging="360"/>
+      </w:pPr>
+      <w:rPr>
+        <w:rFonts w:ascii="Symbol" w:hAnsi="Symbol" w:hint="default"/>
+        <w:sz w:val="20"/>
+      </w:rPr>
+    </w:lvl>
+    <w:lvl w:ilvl="1">
+      <w:start w:val="1"/>
+      <w:numFmt w:val="bullet"/>
+      <w:lvlText w:val="o"/>
+      <w:lvlJc w:val="left"/>
+      <w:pPr>
+        <w:tabs>
+          <w:tab w:val="num" w:pos="1440"/>
+        </w:tabs>
+        <w:ind w:left="1440" w:hanging="360"/>
+      </w:pPr>
+      <w:rPr>
+        <w:rFonts w:ascii="Courier New" w:hAnsi="Courier New" w:hint="default"/>
+        <w:sz w:val="20"/>
+      </w:rPr>
+    </w:lvl>
+    <w:lvl w:ilvl="2" w:tentative="1">
+      <w:start w:val="1"/>
+      <w:numFmt w:val="bullet"/>
+      <w:lvlText w:val=""/>
+      <w:lvlJc w:val="left"/>
+      <w:pPr>
+        <w:tabs>
+          <w:tab w:val="num" w:pos="2160"/>
+        </w:tabs>
+        <w:ind w:left="2160" w:hanging="360"/>
+      </w:pPr>
+      <w:rPr>
+        <w:rFonts w:ascii="Wingdings" w:hAnsi="Wingdings" w:hint="default"/>
+        <w:sz w:val="20"/>
+      </w:rPr>
+    </w:lvl>
+    <w:lvl w:ilvl="3" w:tentative="1">
+      <w:start w:val="1"/>
+      <w:numFmt w:val="bullet"/>
+      <w:lvlText w:val=""/>
+      <w:lvlJc w:val="left"/>
+      <w:pPr>
+        <w:tabs>
+          <w:tab w:val="num" w:pos="2880"/>
+        </w:tabs>
+        <w:ind w:left="2880" w:hanging="360"/>
+      </w:pPr>
+      <w:rPr>
+        <w:rFonts w:ascii="Wingdings" w:hAnsi="Wingdings" w:hint="default"/>
+        <w:sz w:val="20"/>
+      </w:rPr>
+    </w:lvl>
+    <w:lvl w:ilvl="4" w:tentative="1">
+      <w:start w:val="1"/>
+      <w:numFmt w:val="bullet"/>
+      <w:lvlText w:val=""/>
+      <w:lvlJc w:val="left"/>
+      <w:pPr>
+        <w:tabs>
+          <w:tab w:val="num" w:pos="3600"/>
+        </w:tabs>
+        <w:ind w:left="3600" w:hanging="360"/>
+      </w:pPr>
+      <w:rPr>
+        <w:rFonts w:ascii="Wingdings" w:hAnsi="Wingdings" w:hint="default"/>
+        <w:sz w:val="20"/>
+      </w:rPr>
+    </w:lvl>
+    <w:lvl w:ilvl="5" w:tentative="1">
+      <w:start w:val="1"/>
+      <w:numFmt w:val="bullet"/>
+      <w:lvlText w:val=""/>
+      <w:lvlJc w:val="left"/>
+      <w:pPr>
+        <w:tabs>
+          <w:tab w:val="num" w:pos="4320"/>
+        </w:tabs>
+        <w:ind w:left="4320" w:hanging="360"/>
+      </w:pPr>
+      <w:rPr>
+        <w:rFonts w:ascii="Wingdings" w:hAnsi="Wingdings" w:hint="default"/>
+        <w:sz w:val="20"/>
+      </w:rPr>
+    </w:lvl>
+    <w:lvl w:ilvl="6" w:tentative="1">
+      <w:start w:val="1"/>
+      <w:numFmt w:val="bullet"/>
+      <w:lvlText w:val=""/>
+      <w:lvlJc w:val="left"/>
+      <w:pPr>
+        <w:tabs>
+          <w:tab w:val="num" w:pos="5040"/>
+        </w:tabs>
+        <w:ind w:left="5040" w:hanging="360"/>
+      </w:pPr>
+      <w:rPr>
+        <w:rFonts w:ascii="Wingdings" w:hAnsi="Wingdings" w:hint="default"/>
+        <w:sz w:val="20"/>
+      </w:rPr>
+    </w:lvl>
+    <w:lvl w:ilvl="7" w:tentative="1">
+      <w:start w:val="1"/>
+      <w:numFmt w:val="bullet"/>
+      <w:lvlText w:val=""/>
+      <w:lvlJc w:val="left"/>
+      <w:pPr>
+        <w:tabs>
+          <w:tab w:val="num" w:pos="5760"/>
+        </w:tabs>
+        <w:ind w:left="5760" w:hanging="360"/>
+      </w:pPr>
+      <w:rPr>
+        <w:rFonts w:ascii="Wingdings" w:hAnsi="Wingdings" w:hint="default"/>
+        <w:sz w:val="20"/>
+      </w:rPr>
+    </w:lvl>
+    <w:lvl w:ilvl="8" w:tentative="1">
+      <w:start w:val="1"/>
+      <w:numFmt w:val="bullet"/>
+      <w:lvlText w:val=""/>
+      <w:lvlJc w:val="left"/>
+      <w:pPr>
+        <w:tabs>
+          <w:tab w:val="num" w:pos="6480"/>
+        </w:tabs>
+        <w:ind w:left="6480" w:hanging="360"/>
+      </w:pPr>
+      <w:rPr>
+        <w:rFonts w:ascii="Wingdings" w:hAnsi="Wingdings" w:hint="default"/>
+        <w:sz w:val="20"/>
+      </w:rPr>
+    </w:lvl>
+  </w:abstractNum>
+  <w:abstractNum w:abstractNumId="11">
+    <w:nsid w:val="27B80672"/>
+    <w:multiLevelType w:val="multilevel"/>
+    <w:tmpl w:val="DA56C79C"/>
+    <w:lvl w:ilvl="0">
+      <w:start w:val="1"/>
+      <w:numFmt w:val="bullet"/>
+      <w:lvlText w:val=""/>
+      <w:lvlJc w:val="left"/>
+      <w:pPr>
+        <w:tabs>
+          <w:tab w:val="num" w:pos="720"/>
+        </w:tabs>
+        <w:ind w:left="720" w:hanging="360"/>
+      </w:pPr>
+      <w:rPr>
+        <w:rFonts w:ascii="Symbol" w:hAnsi="Symbol" w:hint="default"/>
+        <w:sz w:val="20"/>
+      </w:rPr>
+    </w:lvl>
+    <w:lvl w:ilvl="1" w:tentative="1">
+      <w:start w:val="1"/>
+      <w:numFmt w:val="bullet"/>
+      <w:lvlText w:val="o"/>
+      <w:lvlJc w:val="left"/>
+      <w:pPr>
+        <w:tabs>
+          <w:tab w:val="num" w:pos="1440"/>
+        </w:tabs>
+        <w:ind w:left="1440" w:hanging="360"/>
+      </w:pPr>
+      <w:rPr>
+        <w:rFonts w:ascii="Courier New" w:hAnsi="Courier New" w:hint="default"/>
+        <w:sz w:val="20"/>
+      </w:rPr>
+    </w:lvl>
+    <w:lvl w:ilvl="2" w:tentative="1">
+      <w:start w:val="1"/>
+      <w:numFmt w:val="bullet"/>
+      <w:lvlText w:val=""/>
+      <w:lvlJc w:val="left"/>
+      <w:pPr>
+        <w:tabs>
+          <w:tab w:val="num" w:pos="2160"/>
+        </w:tabs>
+        <w:ind w:left="2160" w:hanging="360"/>
+      </w:pPr>
+      <w:rPr>
+        <w:rFonts w:ascii="Wingdings" w:hAnsi="Wingdings" w:hint="default"/>
+        <w:sz w:val="20"/>
+      </w:rPr>
+    </w:lvl>
+    <w:lvl w:ilvl="3" w:tentative="1">
+      <w:start w:val="1"/>
+      <w:numFmt w:val="bullet"/>
+      <w:lvlText w:val=""/>
+      <w:lvlJc w:val="left"/>
+      <w:pPr>
+        <w:tabs>
+          <w:tab w:val="num" w:pos="2880"/>
+        </w:tabs>
+        <w:ind w:left="2880" w:hanging="360"/>
+      </w:pPr>
+      <w:rPr>
+        <w:rFonts w:ascii="Wingdings" w:hAnsi="Wingdings" w:hint="default"/>
+        <w:sz w:val="20"/>
+      </w:rPr>
+    </w:lvl>
+    <w:lvl w:ilvl="4" w:tentative="1">
+      <w:start w:val="1"/>
+      <w:numFmt w:val="bullet"/>
+      <w:lvlText w:val=""/>
+      <w:lvlJc w:val="left"/>
+      <w:pPr>
+        <w:tabs>
+          <w:tab w:val="num" w:pos="3600"/>
+        </w:tabs>
+        <w:ind w:left="3600" w:hanging="360"/>
+      </w:pPr>
+      <w:rPr>
+        <w:rFonts w:ascii="Wingdings" w:hAnsi="Wingdings" w:hint="default"/>
+        <w:sz w:val="20"/>
+      </w:rPr>
+    </w:lvl>
+    <w:lvl w:ilvl="5" w:tentative="1">
+      <w:start w:val="1"/>
+      <w:numFmt w:val="bullet"/>
+      <w:lvlText w:val=""/>
+      <w:lvlJc w:val="left"/>
+      <w:pPr>
+        <w:tabs>
+          <w:tab w:val="num" w:pos="4320"/>
+        </w:tabs>
+        <w:ind w:left="4320" w:hanging="360"/>
+      </w:pPr>
+      <w:rPr>
+        <w:rFonts w:ascii="Wingdings" w:hAnsi="Wingdings" w:hint="default"/>
+        <w:sz w:val="20"/>
+      </w:rPr>
+    </w:lvl>
+    <w:lvl w:ilvl="6" w:tentative="1">
+      <w:start w:val="1"/>
+      <w:numFmt w:val="bullet"/>
+      <w:lvlText w:val=""/>
+      <w:lvlJc w:val="left"/>
+      <w:pPr>
+        <w:tabs>
+          <w:tab w:val="num" w:pos="5040"/>
+        </w:tabs>
+        <w:ind w:left="5040" w:hanging="360"/>
+      </w:pPr>
+      <w:rPr>
+        <w:rFonts w:ascii="Wingdings" w:hAnsi="Wingdings" w:hint="default"/>
+        <w:sz w:val="20"/>
+      </w:rPr>
+    </w:lvl>
+    <w:lvl w:ilvl="7" w:tentative="1">
+      <w:start w:val="1"/>
+      <w:numFmt w:val="bullet"/>
+      <w:lvlText w:val=""/>
+      <w:lvlJc w:val="left"/>
+      <w:pPr>
+        <w:tabs>
+          <w:tab w:val="num" w:pos="5760"/>
+        </w:tabs>
+        <w:ind w:left="5760" w:hanging="360"/>
+      </w:pPr>
+      <w:rPr>
+        <w:rFonts w:ascii="Wingdings" w:hAnsi="Wingdings" w:hint="default"/>
+        <w:sz w:val="20"/>
+      </w:rPr>
+    </w:lvl>
+    <w:lvl w:ilvl="8" w:tentative="1">
+      <w:start w:val="1"/>
+      <w:numFmt w:val="bullet"/>
+      <w:lvlText w:val=""/>
+      <w:lvlJc w:val="left"/>
+      <w:pPr>
+        <w:tabs>
+          <w:tab w:val="num" w:pos="6480"/>
+        </w:tabs>
+        <w:ind w:left="6480" w:hanging="360"/>
+      </w:pPr>
+      <w:rPr>
+        <w:rFonts w:ascii="Wingdings" w:hAnsi="Wingdings" w:hint="default"/>
+        <w:sz w:val="20"/>
+      </w:rPr>
+    </w:lvl>
+  </w:abstractNum>
+  <w:abstractNum w:abstractNumId="12">
+    <w:nsid w:val="2E6F1D6D"/>
+    <w:multiLevelType w:val="multilevel"/>
+    <w:tmpl w:val="089488D0"/>
+    <w:lvl w:ilvl="0">
+      <w:start w:val="1"/>
+      <w:numFmt w:val="bullet"/>
+      <w:lvlText w:val=""/>
+      <w:lvlJc w:val="left"/>
+      <w:pPr>
+        <w:tabs>
+          <w:tab w:val="num" w:pos="720"/>
+        </w:tabs>
+        <w:ind w:left="720" w:hanging="360"/>
+      </w:pPr>
+      <w:rPr>
+        <w:rFonts w:ascii="Symbol" w:hAnsi="Symbol" w:hint="default"/>
+        <w:sz w:val="20"/>
+      </w:rPr>
+    </w:lvl>
+    <w:lvl w:ilvl="1">
+      <w:start w:val="1"/>
+      <w:numFmt w:val="bullet"/>
+      <w:lvlText w:val="o"/>
+      <w:lvlJc w:val="left"/>
+      <w:pPr>
+        <w:tabs>
+          <w:tab w:val="num" w:pos="1440"/>
+        </w:tabs>
+        <w:ind w:left="1440" w:hanging="360"/>
+      </w:pPr>
+      <w:rPr>
+        <w:rFonts w:ascii="Courier New" w:hAnsi="Courier New" w:hint="default"/>
+        <w:sz w:val="20"/>
+      </w:rPr>
+    </w:lvl>
+    <w:lvl w:ilvl="2">
+      <w:start w:val="1"/>
+      <w:numFmt w:val="bullet"/>
+      <w:lvlText w:val=""/>
+      <w:lvlJc w:val="left"/>
+      <w:pPr>
+        <w:tabs>
+          <w:tab w:val="num" w:pos="2160"/>
+        </w:tabs>
+        <w:ind w:left="2160" w:hanging="360"/>
+      </w:pPr>
+      <w:rPr>
+        <w:rFonts w:ascii="Wingdings" w:hAnsi="Wingdings" w:hint="default"/>
+        <w:sz w:val="20"/>
+      </w:rPr>
+    </w:lvl>
+    <w:lvl w:ilvl="3" w:tentative="1">
+      <w:start w:val="1"/>
+      <w:numFmt w:val="bullet"/>
+      <w:lvlText w:val=""/>
+      <w:lvlJc w:val="left"/>
+      <w:pPr>
+        <w:tabs>
+          <w:tab w:val="num" w:pos="2880"/>
+        </w:tabs>
+        <w:ind w:left="2880" w:hanging="360"/>
+      </w:pPr>
+      <w:rPr>
+        <w:rFonts w:ascii="Wingdings" w:hAnsi="Wingdings" w:hint="default"/>
+        <w:sz w:val="20"/>
+      </w:rPr>
+    </w:lvl>
+    <w:lvl w:ilvl="4" w:tentative="1">
+      <w:start w:val="1"/>
+      <w:numFmt w:val="bullet"/>
+      <w:lvlText w:val=""/>
+      <w:lvlJc w:val="left"/>
+      <w:pPr>
+        <w:tabs>
+          <w:tab w:val="num" w:pos="3600"/>
+        </w:tabs>
+        <w:ind w:left="3600" w:hanging="360"/>
+      </w:pPr>
+      <w:rPr>
+        <w:rFonts w:ascii="Wingdings" w:hAnsi="Wingdings" w:hint="default"/>
+        <w:sz w:val="20"/>
+      </w:rPr>
+    </w:lvl>
+    <w:lvl w:ilvl="5" w:tentative="1">
+      <w:start w:val="1"/>
+      <w:numFmt w:val="bullet"/>
+      <w:lvlText w:val=""/>
+      <w:lvlJc w:val="left"/>
+      <w:pPr>
+        <w:tabs>
+          <w:tab w:val="num" w:pos="4320"/>
+        </w:tabs>
+        <w:ind w:left="4320" w:hanging="360"/>
+      </w:pPr>
+      <w:rPr>
+        <w:rFonts w:ascii="Wingdings" w:hAnsi="Wingdings" w:hint="default"/>
+        <w:sz w:val="20"/>
+      </w:rPr>
+    </w:lvl>
+    <w:lvl w:ilvl="6" w:tentative="1">
+      <w:start w:val="1"/>
+      <w:numFmt w:val="bullet"/>
+      <w:lvlText w:val=""/>
+      <w:lvlJc w:val="left"/>
+      <w:pPr>
+        <w:tabs>
+          <w:tab w:val="num" w:pos="5040"/>
+        </w:tabs>
+        <w:ind w:left="5040" w:hanging="360"/>
+      </w:pPr>
+      <w:rPr>
+        <w:rFonts w:ascii="Wingdings" w:hAnsi="Wingdings" w:hint="default"/>
+        <w:sz w:val="20"/>
+      </w:rPr>
+    </w:lvl>
+    <w:lvl w:ilvl="7" w:tentative="1">
+      <w:start w:val="1"/>
+      <w:numFmt w:val="bullet"/>
+      <w:lvlText w:val=""/>
+      <w:lvlJc w:val="left"/>
+      <w:pPr>
+        <w:tabs>
+          <w:tab w:val="num" w:pos="5760"/>
+        </w:tabs>
+        <w:ind w:left="5760" w:hanging="360"/>
+      </w:pPr>
+      <w:rPr>
+        <w:rFonts w:ascii="Wingdings" w:hAnsi="Wingdings" w:hint="default"/>
+        <w:sz w:val="20"/>
+      </w:rPr>
+    </w:lvl>
+    <w:lvl w:ilvl="8" w:tentative="1">
+      <w:start w:val="1"/>
+      <w:numFmt w:val="bullet"/>
+      <w:lvlText w:val=""/>
+      <w:lvlJc w:val="left"/>
+      <w:pPr>
+        <w:tabs>
+          <w:tab w:val="num" w:pos="6480"/>
+        </w:tabs>
+        <w:ind w:left="6480" w:hanging="360"/>
+      </w:pPr>
+      <w:rPr>
+        <w:rFonts w:ascii="Wingdings" w:hAnsi="Wingdings" w:hint="default"/>
+        <w:sz w:val="20"/>
+      </w:rPr>
+    </w:lvl>
+  </w:abstractNum>
+  <w:abstractNum w:abstractNumId="13">
+    <w:nsid w:val="2F3E24D1"/>
+    <w:multiLevelType w:val="multilevel"/>
+    <w:tmpl w:val="3D205D44"/>
+    <w:lvl w:ilvl="0">
+      <w:start w:val="1"/>
+      <w:numFmt w:val="bullet"/>
+      <w:lvlText w:val=""/>
+      <w:lvlJc w:val="left"/>
+      <w:pPr>
+        <w:tabs>
+          <w:tab w:val="num" w:pos="720"/>
+        </w:tabs>
+        <w:ind w:left="720" w:hanging="360"/>
+      </w:pPr>
+      <w:rPr>
+        <w:rFonts w:ascii="Symbol" w:hAnsi="Symbol" w:hint="default"/>
+        <w:sz w:val="20"/>
+      </w:rPr>
+    </w:lvl>
+    <w:lvl w:ilvl="1" w:tentative="1">
+      <w:start w:val="1"/>
+      <w:numFmt w:val="bullet"/>
+      <w:lvlText w:val="o"/>
+      <w:lvlJc w:val="left"/>
+      <w:pPr>
+        <w:tabs>
+          <w:tab w:val="num" w:pos="1440"/>
+        </w:tabs>
+        <w:ind w:left="1440" w:hanging="360"/>
+      </w:pPr>
+      <w:rPr>
+        <w:rFonts w:ascii="Courier New" w:hAnsi="Courier New" w:hint="default"/>
+        <w:sz w:val="20"/>
+      </w:rPr>
+    </w:lvl>
+    <w:lvl w:ilvl="2" w:tentative="1">
+      <w:start w:val="1"/>
+      <w:numFmt w:val="bullet"/>
+      <w:lvlText w:val=""/>
+      <w:lvlJc w:val="left"/>
+      <w:pPr>
+        <w:tabs>
+          <w:tab w:val="num" w:pos="2160"/>
+        </w:tabs>
+        <w:ind w:left="2160" w:hanging="360"/>
+      </w:pPr>
+      <w:rPr>
+        <w:rFonts w:ascii="Wingdings" w:hAnsi="Wingdings" w:hint="default"/>
+        <w:sz w:val="20"/>
+      </w:rPr>
+    </w:lvl>
+    <w:lvl w:ilvl="3" w:tentative="1">
+      <w:start w:val="1"/>
+      <w:numFmt w:val="bullet"/>
+      <w:lvlText w:val=""/>
+      <w:lvlJc w:val="left"/>
+      <w:pPr>
+        <w:tabs>
+          <w:tab w:val="num" w:pos="2880"/>
+        </w:tabs>
+        <w:ind w:left="2880" w:hanging="360"/>
+      </w:pPr>
+      <w:rPr>
+        <w:rFonts w:ascii="Wingdings" w:hAnsi="Wingdings" w:hint="default"/>
+        <w:sz w:val="20"/>
+      </w:rPr>
+    </w:lvl>
+    <w:lvl w:ilvl="4" w:tentative="1">
+      <w:start w:val="1"/>
+      <w:numFmt w:val="bullet"/>
+      <w:lvlText w:val=""/>
+      <w:lvlJc w:val="left"/>
+      <w:pPr>
+        <w:tabs>
+          <w:tab w:val="num" w:pos="3600"/>
+        </w:tabs>
+        <w:ind w:left="3600" w:hanging="360"/>
+      </w:pPr>
+      <w:rPr>
+        <w:rFonts w:ascii="Wingdings" w:hAnsi="Wingdings" w:hint="default"/>
+        <w:sz w:val="20"/>
+      </w:rPr>
+    </w:lvl>
+    <w:lvl w:ilvl="5" w:tentative="1">
+      <w:start w:val="1"/>
+      <w:numFmt w:val="bullet"/>
+      <w:lvlText w:val=""/>
+      <w:lvlJc w:val="left"/>
+      <w:pPr>
+        <w:tabs>
+          <w:tab w:val="num" w:pos="4320"/>
+        </w:tabs>
+        <w:ind w:left="4320" w:hanging="360"/>
+      </w:pPr>
+      <w:rPr>
+        <w:rFonts w:ascii="Wingdings" w:hAnsi="Wingdings" w:hint="default"/>
+        <w:sz w:val="20"/>
+      </w:rPr>
+    </w:lvl>
+    <w:lvl w:ilvl="6" w:tentative="1">
+      <w:start w:val="1"/>
+      <w:numFmt w:val="bullet"/>
+      <w:lvlText w:val=""/>
+      <w:lvlJc w:val="left"/>
+      <w:pPr>
+        <w:tabs>
+          <w:tab w:val="num" w:pos="5040"/>
+        </w:tabs>
+        <w:ind w:left="5040" w:hanging="360"/>
+      </w:pPr>
+      <w:rPr>
+        <w:rFonts w:ascii="Wingdings" w:hAnsi="Wingdings" w:hint="default"/>
+        <w:sz w:val="20"/>
+      </w:rPr>
+    </w:lvl>
+    <w:lvl w:ilvl="7" w:tentative="1">
+      <w:start w:val="1"/>
+      <w:numFmt w:val="bullet"/>
+      <w:lvlText w:val=""/>
+      <w:lvlJc w:val="left"/>
+      <w:pPr>
+        <w:tabs>
+          <w:tab w:val="num" w:pos="5760"/>
+        </w:tabs>
+        <w:ind w:left="5760" w:hanging="360"/>
+      </w:pPr>
+      <w:rPr>
+        <w:rFonts w:ascii="Wingdings" w:hAnsi="Wingdings" w:hint="default"/>
+        <w:sz w:val="20"/>
+      </w:rPr>
+    </w:lvl>
+    <w:lvl w:ilvl="8" w:tentative="1">
+      <w:start w:val="1"/>
+      <w:numFmt w:val="bullet"/>
+      <w:lvlText w:val=""/>
+      <w:lvlJc w:val="left"/>
+      <w:pPr>
+        <w:tabs>
+          <w:tab w:val="num" w:pos="6480"/>
+        </w:tabs>
+        <w:ind w:left="6480" w:hanging="360"/>
+      </w:pPr>
+      <w:rPr>
+        <w:rFonts w:ascii="Wingdings" w:hAnsi="Wingdings" w:hint="default"/>
+        <w:sz w:val="20"/>
+      </w:rPr>
+    </w:lvl>
+  </w:abstractNum>
+  <w:abstractNum w:abstractNumId="14">
     <w:nsid w:val="31E843F7"/>
     <w:multiLevelType w:val="multilevel"/>
     <w:tmpl w:val="41DA9CFC"/>
@@ -7407,7 +8745,7 @@
       </w:rPr>
     </w:lvl>
   </w:abstractNum>
-  <w:abstractNum w:abstractNumId="11">
+  <w:abstractNum w:abstractNumId="15">
     <w:nsid w:val="321C24C2"/>
     <w:multiLevelType w:val="multilevel"/>
     <w:tmpl w:val="B06A8856"/>
@@ -7556,7 +8894,156 @@
       </w:rPr>
     </w:lvl>
   </w:abstractNum>
-  <w:abstractNum w:abstractNumId="12">
+  <w:abstractNum w:abstractNumId="16">
+    <w:nsid w:val="33A576EF"/>
+    <w:multiLevelType w:val="multilevel"/>
+    <w:tmpl w:val="EDA8FAC0"/>
+    <w:lvl w:ilvl="0">
+      <w:start w:val="1"/>
+      <w:numFmt w:val="bullet"/>
+      <w:lvlText w:val=""/>
+      <w:lvlJc w:val="left"/>
+      <w:pPr>
+        <w:tabs>
+          <w:tab w:val="num" w:pos="720"/>
+        </w:tabs>
+        <w:ind w:left="720" w:hanging="360"/>
+      </w:pPr>
+      <w:rPr>
+        <w:rFonts w:ascii="Symbol" w:hAnsi="Symbol" w:hint="default"/>
+        <w:sz w:val="20"/>
+      </w:rPr>
+    </w:lvl>
+    <w:lvl w:ilvl="1" w:tentative="1">
+      <w:start w:val="1"/>
+      <w:numFmt w:val="bullet"/>
+      <w:lvlText w:val="o"/>
+      <w:lvlJc w:val="left"/>
+      <w:pPr>
+        <w:tabs>
+          <w:tab w:val="num" w:pos="1440"/>
+        </w:tabs>
+        <w:ind w:left="1440" w:hanging="360"/>
+      </w:pPr>
+      <w:rPr>
+        <w:rFonts w:ascii="Courier New" w:hAnsi="Courier New" w:hint="default"/>
+        <w:sz w:val="20"/>
+      </w:rPr>
+    </w:lvl>
+    <w:lvl w:ilvl="2" w:tentative="1">
+      <w:start w:val="1"/>
+      <w:numFmt w:val="bullet"/>
+      <w:lvlText w:val=""/>
+      <w:lvlJc w:val="left"/>
+      <w:pPr>
+        <w:tabs>
+          <w:tab w:val="num" w:pos="2160"/>
+        </w:tabs>
+        <w:ind w:left="2160" w:hanging="360"/>
+      </w:pPr>
+      <w:rPr>
+        <w:rFonts w:ascii="Wingdings" w:hAnsi="Wingdings" w:hint="default"/>
+        <w:sz w:val="20"/>
+      </w:rPr>
+    </w:lvl>
+    <w:lvl w:ilvl="3" w:tentative="1">
+      <w:start w:val="1"/>
+      <w:numFmt w:val="bullet"/>
+      <w:lvlText w:val=""/>
+      <w:lvlJc w:val="left"/>
+      <w:pPr>
+        <w:tabs>
+          <w:tab w:val="num" w:pos="2880"/>
+        </w:tabs>
+        <w:ind w:left="2880" w:hanging="360"/>
+      </w:pPr>
+      <w:rPr>
+        <w:rFonts w:ascii="Wingdings" w:hAnsi="Wingdings" w:hint="default"/>
+        <w:sz w:val="20"/>
+      </w:rPr>
+    </w:lvl>
+    <w:lvl w:ilvl="4" w:tentative="1">
+      <w:start w:val="1"/>
+      <w:numFmt w:val="bullet"/>
+      <w:lvlText w:val=""/>
+      <w:lvlJc w:val="left"/>
+      <w:pPr>
+        <w:tabs>
+          <w:tab w:val="num" w:pos="3600"/>
+        </w:tabs>
+        <w:ind w:left="3600" w:hanging="360"/>
+      </w:pPr>
+      <w:rPr>
+        <w:rFonts w:ascii="Wingdings" w:hAnsi="Wingdings" w:hint="default"/>
+        <w:sz w:val="20"/>
+      </w:rPr>
+    </w:lvl>
+    <w:lvl w:ilvl="5" w:tentative="1">
+      <w:start w:val="1"/>
+      <w:numFmt w:val="bullet"/>
+      <w:lvlText w:val=""/>
+      <w:lvlJc w:val="left"/>
+      <w:pPr>
+        <w:tabs>
+          <w:tab w:val="num" w:pos="4320"/>
+        </w:tabs>
+        <w:ind w:left="4320" w:hanging="360"/>
+      </w:pPr>
+      <w:rPr>
+        <w:rFonts w:ascii="Wingdings" w:hAnsi="Wingdings" w:hint="default"/>
+        <w:sz w:val="20"/>
+      </w:rPr>
+    </w:lvl>
+    <w:lvl w:ilvl="6" w:tentative="1">
+      <w:start w:val="1"/>
+      <w:numFmt w:val="bullet"/>
+      <w:lvlText w:val=""/>
+      <w:lvlJc w:val="left"/>
+      <w:pPr>
+        <w:tabs>
+          <w:tab w:val="num" w:pos="5040"/>
+        </w:tabs>
+        <w:ind w:left="5040" w:hanging="360"/>
+      </w:pPr>
+      <w:rPr>
+        <w:rFonts w:ascii="Wingdings" w:hAnsi="Wingdings" w:hint="default"/>
+        <w:sz w:val="20"/>
+      </w:rPr>
+    </w:lvl>
+    <w:lvl w:ilvl="7" w:tentative="1">
+      <w:start w:val="1"/>
+      <w:numFmt w:val="bullet"/>
+      <w:lvlText w:val=""/>
+      <w:lvlJc w:val="left"/>
+      <w:pPr>
+        <w:tabs>
+          <w:tab w:val="num" w:pos="5760"/>
+        </w:tabs>
+        <w:ind w:left="5760" w:hanging="360"/>
+      </w:pPr>
+      <w:rPr>
+        <w:rFonts w:ascii="Wingdings" w:hAnsi="Wingdings" w:hint="default"/>
+        <w:sz w:val="20"/>
+      </w:rPr>
+    </w:lvl>
+    <w:lvl w:ilvl="8" w:tentative="1">
+      <w:start w:val="1"/>
+      <w:numFmt w:val="bullet"/>
+      <w:lvlText w:val=""/>
+      <w:lvlJc w:val="left"/>
+      <w:pPr>
+        <w:tabs>
+          <w:tab w:val="num" w:pos="6480"/>
+        </w:tabs>
+        <w:ind w:left="6480" w:hanging="360"/>
+      </w:pPr>
+      <w:rPr>
+        <w:rFonts w:ascii="Wingdings" w:hAnsi="Wingdings" w:hint="default"/>
+        <w:sz w:val="20"/>
+      </w:rPr>
+    </w:lvl>
+  </w:abstractNum>
+  <w:abstractNum w:abstractNumId="17">
     <w:nsid w:val="38EE500D"/>
     <w:multiLevelType w:val="multilevel"/>
     <w:tmpl w:val="9FA4C570"/>
@@ -7705,7 +9192,7 @@
       </w:rPr>
     </w:lvl>
   </w:abstractNum>
-  <w:abstractNum w:abstractNumId="13">
+  <w:abstractNum w:abstractNumId="18">
     <w:nsid w:val="3BA850DC"/>
     <w:multiLevelType w:val="multilevel"/>
     <w:tmpl w:val="B694EA44"/>
@@ -7854,7 +9341,7 @@
       </w:rPr>
     </w:lvl>
   </w:abstractNum>
-  <w:abstractNum w:abstractNumId="14">
+  <w:abstractNum w:abstractNumId="19">
     <w:nsid w:val="3C7D572F"/>
     <w:multiLevelType w:val="multilevel"/>
     <w:tmpl w:val="DDCA4494"/>
@@ -8003,7 +9490,305 @@
       </w:rPr>
     </w:lvl>
   </w:abstractNum>
-  <w:abstractNum w:abstractNumId="15">
+  <w:abstractNum w:abstractNumId="20">
+    <w:nsid w:val="3CFA7DF6"/>
+    <w:multiLevelType w:val="multilevel"/>
+    <w:tmpl w:val="2A209916"/>
+    <w:lvl w:ilvl="0">
+      <w:start w:val="1"/>
+      <w:numFmt w:val="bullet"/>
+      <w:lvlText w:val=""/>
+      <w:lvlJc w:val="left"/>
+      <w:pPr>
+        <w:tabs>
+          <w:tab w:val="num" w:pos="720"/>
+        </w:tabs>
+        <w:ind w:left="720" w:hanging="360"/>
+      </w:pPr>
+      <w:rPr>
+        <w:rFonts w:ascii="Symbol" w:hAnsi="Symbol" w:hint="default"/>
+        <w:sz w:val="20"/>
+      </w:rPr>
+    </w:lvl>
+    <w:lvl w:ilvl="1">
+      <w:start w:val="1"/>
+      <w:numFmt w:val="bullet"/>
+      <w:lvlText w:val="o"/>
+      <w:lvlJc w:val="left"/>
+      <w:pPr>
+        <w:tabs>
+          <w:tab w:val="num" w:pos="1440"/>
+        </w:tabs>
+        <w:ind w:left="1440" w:hanging="360"/>
+      </w:pPr>
+      <w:rPr>
+        <w:rFonts w:ascii="Courier New" w:hAnsi="Courier New" w:hint="default"/>
+        <w:sz w:val="20"/>
+      </w:rPr>
+    </w:lvl>
+    <w:lvl w:ilvl="2" w:tentative="1">
+      <w:start w:val="1"/>
+      <w:numFmt w:val="bullet"/>
+      <w:lvlText w:val=""/>
+      <w:lvlJc w:val="left"/>
+      <w:pPr>
+        <w:tabs>
+          <w:tab w:val="num" w:pos="2160"/>
+        </w:tabs>
+        <w:ind w:left="2160" w:hanging="360"/>
+      </w:pPr>
+      <w:rPr>
+        <w:rFonts w:ascii="Wingdings" w:hAnsi="Wingdings" w:hint="default"/>
+        <w:sz w:val="20"/>
+      </w:rPr>
+    </w:lvl>
+    <w:lvl w:ilvl="3" w:tentative="1">
+      <w:start w:val="1"/>
+      <w:numFmt w:val="bullet"/>
+      <w:lvlText w:val=""/>
+      <w:lvlJc w:val="left"/>
+      <w:pPr>
+        <w:tabs>
+          <w:tab w:val="num" w:pos="2880"/>
+        </w:tabs>
+        <w:ind w:left="2880" w:hanging="360"/>
+      </w:pPr>
+      <w:rPr>
+        <w:rFonts w:ascii="Wingdings" w:hAnsi="Wingdings" w:hint="default"/>
+        <w:sz w:val="20"/>
+      </w:rPr>
+    </w:lvl>
+    <w:lvl w:ilvl="4" w:tentative="1">
+      <w:start w:val="1"/>
+      <w:numFmt w:val="bullet"/>
+      <w:lvlText w:val=""/>
+      <w:lvlJc w:val="left"/>
+      <w:pPr>
+        <w:tabs>
+          <w:tab w:val="num" w:pos="3600"/>
+        </w:tabs>
+        <w:ind w:left="3600" w:hanging="360"/>
+      </w:pPr>
+      <w:rPr>
+        <w:rFonts w:ascii="Wingdings" w:hAnsi="Wingdings" w:hint="default"/>
+        <w:sz w:val="20"/>
+      </w:rPr>
+    </w:lvl>
+    <w:lvl w:ilvl="5" w:tentative="1">
+      <w:start w:val="1"/>
+      <w:numFmt w:val="bullet"/>
+      <w:lvlText w:val=""/>
+      <w:lvlJc w:val="left"/>
+      <w:pPr>
+        <w:tabs>
+          <w:tab w:val="num" w:pos="4320"/>
+        </w:tabs>
+        <w:ind w:left="4320" w:hanging="360"/>
+      </w:pPr>
+      <w:rPr>
+        <w:rFonts w:ascii="Wingdings" w:hAnsi="Wingdings" w:hint="default"/>
+        <w:sz w:val="20"/>
+      </w:rPr>
+    </w:lvl>
+    <w:lvl w:ilvl="6" w:tentative="1">
+      <w:start w:val="1"/>
+      <w:numFmt w:val="bullet"/>
+      <w:lvlText w:val=""/>
+      <w:lvlJc w:val="left"/>
+      <w:pPr>
+        <w:tabs>
+          <w:tab w:val="num" w:pos="5040"/>
+        </w:tabs>
+        <w:ind w:left="5040" w:hanging="360"/>
+      </w:pPr>
+      <w:rPr>
+        <w:rFonts w:ascii="Wingdings" w:hAnsi="Wingdings" w:hint="default"/>
+        <w:sz w:val="20"/>
+      </w:rPr>
+    </w:lvl>
+    <w:lvl w:ilvl="7" w:tentative="1">
+      <w:start w:val="1"/>
+      <w:numFmt w:val="bullet"/>
+      <w:lvlText w:val=""/>
+      <w:lvlJc w:val="left"/>
+      <w:pPr>
+        <w:tabs>
+          <w:tab w:val="num" w:pos="5760"/>
+        </w:tabs>
+        <w:ind w:left="5760" w:hanging="360"/>
+      </w:pPr>
+      <w:rPr>
+        <w:rFonts w:ascii="Wingdings" w:hAnsi="Wingdings" w:hint="default"/>
+        <w:sz w:val="20"/>
+      </w:rPr>
+    </w:lvl>
+    <w:lvl w:ilvl="8" w:tentative="1">
+      <w:start w:val="1"/>
+      <w:numFmt w:val="bullet"/>
+      <w:lvlText w:val=""/>
+      <w:lvlJc w:val="left"/>
+      <w:pPr>
+        <w:tabs>
+          <w:tab w:val="num" w:pos="6480"/>
+        </w:tabs>
+        <w:ind w:left="6480" w:hanging="360"/>
+      </w:pPr>
+      <w:rPr>
+        <w:rFonts w:ascii="Wingdings" w:hAnsi="Wingdings" w:hint="default"/>
+        <w:sz w:val="20"/>
+      </w:rPr>
+    </w:lvl>
+  </w:abstractNum>
+  <w:abstractNum w:abstractNumId="21">
+    <w:nsid w:val="3DC021F0"/>
+    <w:multiLevelType w:val="multilevel"/>
+    <w:tmpl w:val="7778B47C"/>
+    <w:lvl w:ilvl="0">
+      <w:start w:val="1"/>
+      <w:numFmt w:val="bullet"/>
+      <w:lvlText w:val=""/>
+      <w:lvlJc w:val="left"/>
+      <w:pPr>
+        <w:tabs>
+          <w:tab w:val="num" w:pos="720"/>
+        </w:tabs>
+        <w:ind w:left="720" w:hanging="360"/>
+      </w:pPr>
+      <w:rPr>
+        <w:rFonts w:ascii="Symbol" w:hAnsi="Symbol" w:hint="default"/>
+        <w:sz w:val="20"/>
+      </w:rPr>
+    </w:lvl>
+    <w:lvl w:ilvl="1">
+      <w:start w:val="1"/>
+      <w:numFmt w:val="bullet"/>
+      <w:lvlText w:val="o"/>
+      <w:lvlJc w:val="left"/>
+      <w:pPr>
+        <w:tabs>
+          <w:tab w:val="num" w:pos="1440"/>
+        </w:tabs>
+        <w:ind w:left="1440" w:hanging="360"/>
+      </w:pPr>
+      <w:rPr>
+        <w:rFonts w:ascii="Courier New" w:hAnsi="Courier New" w:hint="default"/>
+        <w:sz w:val="20"/>
+      </w:rPr>
+    </w:lvl>
+    <w:lvl w:ilvl="2" w:tentative="1">
+      <w:start w:val="1"/>
+      <w:numFmt w:val="bullet"/>
+      <w:lvlText w:val=""/>
+      <w:lvlJc w:val="left"/>
+      <w:pPr>
+        <w:tabs>
+          <w:tab w:val="num" w:pos="2160"/>
+        </w:tabs>
+        <w:ind w:left="2160" w:hanging="360"/>
+      </w:pPr>
+      <w:rPr>
+        <w:rFonts w:ascii="Wingdings" w:hAnsi="Wingdings" w:hint="default"/>
+        <w:sz w:val="20"/>
+      </w:rPr>
+    </w:lvl>
+    <w:lvl w:ilvl="3" w:tentative="1">
+      <w:start w:val="1"/>
+      <w:numFmt w:val="bullet"/>
+      <w:lvlText w:val=""/>
+      <w:lvlJc w:val="left"/>
+      <w:pPr>
+        <w:tabs>
+          <w:tab w:val="num" w:pos="2880"/>
+        </w:tabs>
+        <w:ind w:left="2880" w:hanging="360"/>
+      </w:pPr>
+      <w:rPr>
+        <w:rFonts w:ascii="Wingdings" w:hAnsi="Wingdings" w:hint="default"/>
+        <w:sz w:val="20"/>
+      </w:rPr>
+    </w:lvl>
+    <w:lvl w:ilvl="4" w:tentative="1">
+      <w:start w:val="1"/>
+      <w:numFmt w:val="bullet"/>
+      <w:lvlText w:val=""/>
+      <w:lvlJc w:val="left"/>
+      <w:pPr>
+        <w:tabs>
+          <w:tab w:val="num" w:pos="3600"/>
+        </w:tabs>
+        <w:ind w:left="3600" w:hanging="360"/>
+      </w:pPr>
+      <w:rPr>
+        <w:rFonts w:ascii="Wingdings" w:hAnsi="Wingdings" w:hint="default"/>
+        <w:sz w:val="20"/>
+      </w:rPr>
+    </w:lvl>
+    <w:lvl w:ilvl="5" w:tentative="1">
+      <w:start w:val="1"/>
+      <w:numFmt w:val="bullet"/>
+      <w:lvlText w:val=""/>
+      <w:lvlJc w:val="left"/>
+      <w:pPr>
+        <w:tabs>
+          <w:tab w:val="num" w:pos="4320"/>
+        </w:tabs>
+        <w:ind w:left="4320" w:hanging="360"/>
+      </w:pPr>
+      <w:rPr>
+        <w:rFonts w:ascii="Wingdings" w:hAnsi="Wingdings" w:hint="default"/>
+        <w:sz w:val="20"/>
+      </w:rPr>
+    </w:lvl>
+    <w:lvl w:ilvl="6" w:tentative="1">
+      <w:start w:val="1"/>
+      <w:numFmt w:val="bullet"/>
+      <w:lvlText w:val=""/>
+      <w:lvlJc w:val="left"/>
+      <w:pPr>
+        <w:tabs>
+          <w:tab w:val="num" w:pos="5040"/>
+        </w:tabs>
+        <w:ind w:left="5040" w:hanging="360"/>
+      </w:pPr>
+      <w:rPr>
+        <w:rFonts w:ascii="Wingdings" w:hAnsi="Wingdings" w:hint="default"/>
+        <w:sz w:val="20"/>
+      </w:rPr>
+    </w:lvl>
+    <w:lvl w:ilvl="7" w:tentative="1">
+      <w:start w:val="1"/>
+      <w:numFmt w:val="bullet"/>
+      <w:lvlText w:val=""/>
+      <w:lvlJc w:val="left"/>
+      <w:pPr>
+        <w:tabs>
+          <w:tab w:val="num" w:pos="5760"/>
+        </w:tabs>
+        <w:ind w:left="5760" w:hanging="360"/>
+      </w:pPr>
+      <w:rPr>
+        <w:rFonts w:ascii="Wingdings" w:hAnsi="Wingdings" w:hint="default"/>
+        <w:sz w:val="20"/>
+      </w:rPr>
+    </w:lvl>
+    <w:lvl w:ilvl="8" w:tentative="1">
+      <w:start w:val="1"/>
+      <w:numFmt w:val="bullet"/>
+      <w:lvlText w:val=""/>
+      <w:lvlJc w:val="left"/>
+      <w:pPr>
+        <w:tabs>
+          <w:tab w:val="num" w:pos="6480"/>
+        </w:tabs>
+        <w:ind w:left="6480" w:hanging="360"/>
+      </w:pPr>
+      <w:rPr>
+        <w:rFonts w:ascii="Wingdings" w:hAnsi="Wingdings" w:hint="default"/>
+        <w:sz w:val="20"/>
+      </w:rPr>
+    </w:lvl>
+  </w:abstractNum>
+  <w:abstractNum w:abstractNumId="22">
     <w:nsid w:val="40302E33"/>
     <w:multiLevelType w:val="multilevel"/>
     <w:tmpl w:val="12F0E77C"/>
@@ -8152,7 +9937,156 @@
       </w:rPr>
     </w:lvl>
   </w:abstractNum>
-  <w:abstractNum w:abstractNumId="16">
+  <w:abstractNum w:abstractNumId="23">
+    <w:nsid w:val="403E3D0E"/>
+    <w:multiLevelType w:val="multilevel"/>
+    <w:tmpl w:val="FB06E0BE"/>
+    <w:lvl w:ilvl="0">
+      <w:start w:val="1"/>
+      <w:numFmt w:val="bullet"/>
+      <w:lvlText w:val=""/>
+      <w:lvlJc w:val="left"/>
+      <w:pPr>
+        <w:tabs>
+          <w:tab w:val="num" w:pos="720"/>
+        </w:tabs>
+        <w:ind w:left="720" w:hanging="360"/>
+      </w:pPr>
+      <w:rPr>
+        <w:rFonts w:ascii="Symbol" w:hAnsi="Symbol" w:hint="default"/>
+        <w:sz w:val="20"/>
+      </w:rPr>
+    </w:lvl>
+    <w:lvl w:ilvl="1" w:tentative="1">
+      <w:start w:val="1"/>
+      <w:numFmt w:val="bullet"/>
+      <w:lvlText w:val="o"/>
+      <w:lvlJc w:val="left"/>
+      <w:pPr>
+        <w:tabs>
+          <w:tab w:val="num" w:pos="1440"/>
+        </w:tabs>
+        <w:ind w:left="1440" w:hanging="360"/>
+      </w:pPr>
+      <w:rPr>
+        <w:rFonts w:ascii="Courier New" w:hAnsi="Courier New" w:hint="default"/>
+        <w:sz w:val="20"/>
+      </w:rPr>
+    </w:lvl>
+    <w:lvl w:ilvl="2" w:tentative="1">
+      <w:start w:val="1"/>
+      <w:numFmt w:val="bullet"/>
+      <w:lvlText w:val=""/>
+      <w:lvlJc w:val="left"/>
+      <w:pPr>
+        <w:tabs>
+          <w:tab w:val="num" w:pos="2160"/>
+        </w:tabs>
+        <w:ind w:left="2160" w:hanging="360"/>
+      </w:pPr>
+      <w:rPr>
+        <w:rFonts w:ascii="Wingdings" w:hAnsi="Wingdings" w:hint="default"/>
+        <w:sz w:val="20"/>
+      </w:rPr>
+    </w:lvl>
+    <w:lvl w:ilvl="3" w:tentative="1">
+      <w:start w:val="1"/>
+      <w:numFmt w:val="bullet"/>
+      <w:lvlText w:val=""/>
+      <w:lvlJc w:val="left"/>
+      <w:pPr>
+        <w:tabs>
+          <w:tab w:val="num" w:pos="2880"/>
+        </w:tabs>
+        <w:ind w:left="2880" w:hanging="360"/>
+      </w:pPr>
+      <w:rPr>
+        <w:rFonts w:ascii="Wingdings" w:hAnsi="Wingdings" w:hint="default"/>
+        <w:sz w:val="20"/>
+      </w:rPr>
+    </w:lvl>
+    <w:lvl w:ilvl="4" w:tentative="1">
+      <w:start w:val="1"/>
+      <w:numFmt w:val="bullet"/>
+      <w:lvlText w:val=""/>
+      <w:lvlJc w:val="left"/>
+      <w:pPr>
+        <w:tabs>
+          <w:tab w:val="num" w:pos="3600"/>
+        </w:tabs>
+        <w:ind w:left="3600" w:hanging="360"/>
+      </w:pPr>
+      <w:rPr>
+        <w:rFonts w:ascii="Wingdings" w:hAnsi="Wingdings" w:hint="default"/>
+        <w:sz w:val="20"/>
+      </w:rPr>
+    </w:lvl>
+    <w:lvl w:ilvl="5" w:tentative="1">
+      <w:start w:val="1"/>
+      <w:numFmt w:val="bullet"/>
+      <w:lvlText w:val=""/>
+      <w:lvlJc w:val="left"/>
+      <w:pPr>
+        <w:tabs>
+          <w:tab w:val="num" w:pos="4320"/>
+        </w:tabs>
+        <w:ind w:left="4320" w:hanging="360"/>
+      </w:pPr>
+      <w:rPr>
+        <w:rFonts w:ascii="Wingdings" w:hAnsi="Wingdings" w:hint="default"/>
+        <w:sz w:val="20"/>
+      </w:rPr>
+    </w:lvl>
+    <w:lvl w:ilvl="6" w:tentative="1">
+      <w:start w:val="1"/>
+      <w:numFmt w:val="bullet"/>
+      <w:lvlText w:val=""/>
+      <w:lvlJc w:val="left"/>
+      <w:pPr>
+        <w:tabs>
+          <w:tab w:val="num" w:pos="5040"/>
+        </w:tabs>
+        <w:ind w:left="5040" w:hanging="360"/>
+      </w:pPr>
+      <w:rPr>
+        <w:rFonts w:ascii="Wingdings" w:hAnsi="Wingdings" w:hint="default"/>
+        <w:sz w:val="20"/>
+      </w:rPr>
+    </w:lvl>
+    <w:lvl w:ilvl="7" w:tentative="1">
+      <w:start w:val="1"/>
+      <w:numFmt w:val="bullet"/>
+      <w:lvlText w:val=""/>
+      <w:lvlJc w:val="left"/>
+      <w:pPr>
+        <w:tabs>
+          <w:tab w:val="num" w:pos="5760"/>
+        </w:tabs>
+        <w:ind w:left="5760" w:hanging="360"/>
+      </w:pPr>
+      <w:rPr>
+        <w:rFonts w:ascii="Wingdings" w:hAnsi="Wingdings" w:hint="default"/>
+        <w:sz w:val="20"/>
+      </w:rPr>
+    </w:lvl>
+    <w:lvl w:ilvl="8" w:tentative="1">
+      <w:start w:val="1"/>
+      <w:numFmt w:val="bullet"/>
+      <w:lvlText w:val=""/>
+      <w:lvlJc w:val="left"/>
+      <w:pPr>
+        <w:tabs>
+          <w:tab w:val="num" w:pos="6480"/>
+        </w:tabs>
+        <w:ind w:left="6480" w:hanging="360"/>
+      </w:pPr>
+      <w:rPr>
+        <w:rFonts w:ascii="Wingdings" w:hAnsi="Wingdings" w:hint="default"/>
+        <w:sz w:val="20"/>
+      </w:rPr>
+    </w:lvl>
+  </w:abstractNum>
+  <w:abstractNum w:abstractNumId="24">
     <w:nsid w:val="42753CDB"/>
     <w:multiLevelType w:val="multilevel"/>
     <w:tmpl w:val="9702A990"/>
@@ -8301,7 +10235,7 @@
       </w:rPr>
     </w:lvl>
   </w:abstractNum>
-  <w:abstractNum w:abstractNumId="17">
+  <w:abstractNum w:abstractNumId="25">
     <w:nsid w:val="43E318E0"/>
     <w:multiLevelType w:val="multilevel"/>
     <w:tmpl w:val="0CAA573C"/>
@@ -8450,7 +10384,156 @@
       </w:rPr>
     </w:lvl>
   </w:abstractNum>
-  <w:abstractNum w:abstractNumId="18">
+  <w:abstractNum w:abstractNumId="26">
+    <w:nsid w:val="44071063"/>
+    <w:multiLevelType w:val="multilevel"/>
+    <w:tmpl w:val="ACB65DF0"/>
+    <w:lvl w:ilvl="0">
+      <w:start w:val="1"/>
+      <w:numFmt w:val="bullet"/>
+      <w:lvlText w:val=""/>
+      <w:lvlJc w:val="left"/>
+      <w:pPr>
+        <w:tabs>
+          <w:tab w:val="num" w:pos="720"/>
+        </w:tabs>
+        <w:ind w:left="720" w:hanging="360"/>
+      </w:pPr>
+      <w:rPr>
+        <w:rFonts w:ascii="Symbol" w:hAnsi="Symbol" w:hint="default"/>
+        <w:sz w:val="20"/>
+      </w:rPr>
+    </w:lvl>
+    <w:lvl w:ilvl="1" w:tentative="1">
+      <w:start w:val="1"/>
+      <w:numFmt w:val="bullet"/>
+      <w:lvlText w:val="o"/>
+      <w:lvlJc w:val="left"/>
+      <w:pPr>
+        <w:tabs>
+          <w:tab w:val="num" w:pos="1440"/>
+        </w:tabs>
+        <w:ind w:left="1440" w:hanging="360"/>
+      </w:pPr>
+      <w:rPr>
+        <w:rFonts w:ascii="Courier New" w:hAnsi="Courier New" w:hint="default"/>
+        <w:sz w:val="20"/>
+      </w:rPr>
+    </w:lvl>
+    <w:lvl w:ilvl="2" w:tentative="1">
+      <w:start w:val="1"/>
+      <w:numFmt w:val="bullet"/>
+      <w:lvlText w:val=""/>
+      <w:lvlJc w:val="left"/>
+      <w:pPr>
+        <w:tabs>
+          <w:tab w:val="num" w:pos="2160"/>
+        </w:tabs>
+        <w:ind w:left="2160" w:hanging="360"/>
+      </w:pPr>
+      <w:rPr>
+        <w:rFonts w:ascii="Wingdings" w:hAnsi="Wingdings" w:hint="default"/>
+        <w:sz w:val="20"/>
+      </w:rPr>
+    </w:lvl>
+    <w:lvl w:ilvl="3" w:tentative="1">
+      <w:start w:val="1"/>
+      <w:numFmt w:val="bullet"/>
+      <w:lvlText w:val=""/>
+      <w:lvlJc w:val="left"/>
+      <w:pPr>
+        <w:tabs>
+          <w:tab w:val="num" w:pos="2880"/>
+        </w:tabs>
+        <w:ind w:left="2880" w:hanging="360"/>
+      </w:pPr>
+      <w:rPr>
+        <w:rFonts w:ascii="Wingdings" w:hAnsi="Wingdings" w:hint="default"/>
+        <w:sz w:val="20"/>
+      </w:rPr>
+    </w:lvl>
+    <w:lvl w:ilvl="4" w:tentative="1">
+      <w:start w:val="1"/>
+      <w:numFmt w:val="bullet"/>
+      <w:lvlText w:val=""/>
+      <w:lvlJc w:val="left"/>
+      <w:pPr>
+        <w:tabs>
+          <w:tab w:val="num" w:pos="3600"/>
+        </w:tabs>
+        <w:ind w:left="3600" w:hanging="360"/>
+      </w:pPr>
+      <w:rPr>
+        <w:rFonts w:ascii="Wingdings" w:hAnsi="Wingdings" w:hint="default"/>
+        <w:sz w:val="20"/>
+      </w:rPr>
+    </w:lvl>
+    <w:lvl w:ilvl="5" w:tentative="1">
+      <w:start w:val="1"/>
+      <w:numFmt w:val="bullet"/>
+      <w:lvlText w:val=""/>
+      <w:lvlJc w:val="left"/>
+      <w:pPr>
+        <w:tabs>
+          <w:tab w:val="num" w:pos="4320"/>
+        </w:tabs>
+        <w:ind w:left="4320" w:hanging="360"/>
+      </w:pPr>
+      <w:rPr>
+        <w:rFonts w:ascii="Wingdings" w:hAnsi="Wingdings" w:hint="default"/>
+        <w:sz w:val="20"/>
+      </w:rPr>
+    </w:lvl>
+    <w:lvl w:ilvl="6" w:tentative="1">
+      <w:start w:val="1"/>
+      <w:numFmt w:val="bullet"/>
+      <w:lvlText w:val=""/>
+      <w:lvlJc w:val="left"/>
+      <w:pPr>
+        <w:tabs>
+          <w:tab w:val="num" w:pos="5040"/>
+        </w:tabs>
+        <w:ind w:left="5040" w:hanging="360"/>
+      </w:pPr>
+      <w:rPr>
+        <w:rFonts w:ascii="Wingdings" w:hAnsi="Wingdings" w:hint="default"/>
+        <w:sz w:val="20"/>
+      </w:rPr>
+    </w:lvl>
+    <w:lvl w:ilvl="7" w:tentative="1">
+      <w:start w:val="1"/>
+      <w:numFmt w:val="bullet"/>
+      <w:lvlText w:val=""/>
+      <w:lvlJc w:val="left"/>
+      <w:pPr>
+        <w:tabs>
+          <w:tab w:val="num" w:pos="5760"/>
+        </w:tabs>
+        <w:ind w:left="5760" w:hanging="360"/>
+      </w:pPr>
+      <w:rPr>
+        <w:rFonts w:ascii="Wingdings" w:hAnsi="Wingdings" w:hint="default"/>
+        <w:sz w:val="20"/>
+      </w:rPr>
+    </w:lvl>
+    <w:lvl w:ilvl="8" w:tentative="1">
+      <w:start w:val="1"/>
+      <w:numFmt w:val="bullet"/>
+      <w:lvlText w:val=""/>
+      <w:lvlJc w:val="left"/>
+      <w:pPr>
+        <w:tabs>
+          <w:tab w:val="num" w:pos="6480"/>
+        </w:tabs>
+        <w:ind w:left="6480" w:hanging="360"/>
+      </w:pPr>
+      <w:rPr>
+        <w:rFonts w:ascii="Wingdings" w:hAnsi="Wingdings" w:hint="default"/>
+        <w:sz w:val="20"/>
+      </w:rPr>
+    </w:lvl>
+  </w:abstractNum>
+  <w:abstractNum w:abstractNumId="27">
     <w:nsid w:val="45FC11A9"/>
     <w:multiLevelType w:val="multilevel"/>
     <w:tmpl w:val="719A8FA8"/>
@@ -8599,7 +10682,7 @@
       </w:rPr>
     </w:lvl>
   </w:abstractNum>
-  <w:abstractNum w:abstractNumId="19">
+  <w:abstractNum w:abstractNumId="28">
     <w:nsid w:val="47B51D3F"/>
     <w:multiLevelType w:val="multilevel"/>
     <w:tmpl w:val="403000C2"/>
@@ -8748,7 +10831,7 @@
       </w:rPr>
     </w:lvl>
   </w:abstractNum>
-  <w:abstractNum w:abstractNumId="20">
+  <w:abstractNum w:abstractNumId="29">
     <w:nsid w:val="48FB768D"/>
     <w:multiLevelType w:val="multilevel"/>
     <w:tmpl w:val="9B08F6FE"/>
@@ -8897,7 +10980,7 @@
       </w:rPr>
     </w:lvl>
   </w:abstractNum>
-  <w:abstractNum w:abstractNumId="21">
+  <w:abstractNum w:abstractNumId="30">
     <w:nsid w:val="50E63C9A"/>
     <w:multiLevelType w:val="multilevel"/>
     <w:tmpl w:val="4B044DF2"/>
@@ -9046,7 +11129,7 @@
       </w:rPr>
     </w:lvl>
   </w:abstractNum>
-  <w:abstractNum w:abstractNumId="22">
+  <w:abstractNum w:abstractNumId="31">
     <w:nsid w:val="560A0270"/>
     <w:multiLevelType w:val="multilevel"/>
     <w:tmpl w:val="5F2A5C48"/>
@@ -9195,7 +11278,7 @@
       </w:rPr>
     </w:lvl>
   </w:abstractNum>
-  <w:abstractNum w:abstractNumId="23">
+  <w:abstractNum w:abstractNumId="32">
     <w:nsid w:val="5864453F"/>
     <w:multiLevelType w:val="multilevel"/>
     <w:tmpl w:val="96F264DA"/>
@@ -9344,7 +11427,7 @@
       </w:rPr>
     </w:lvl>
   </w:abstractNum>
-  <w:abstractNum w:abstractNumId="24">
+  <w:abstractNum w:abstractNumId="33">
     <w:nsid w:val="5D2B153F"/>
     <w:multiLevelType w:val="multilevel"/>
     <w:tmpl w:val="8B12B8C0"/>
@@ -9493,7 +11576,7 @@
       </w:rPr>
     </w:lvl>
   </w:abstractNum>
-  <w:abstractNum w:abstractNumId="25">
+  <w:abstractNum w:abstractNumId="34">
     <w:nsid w:val="69471F7A"/>
     <w:multiLevelType w:val="multilevel"/>
     <w:tmpl w:val="AA4E0F20"/>
@@ -9642,7 +11725,7 @@
       </w:rPr>
     </w:lvl>
   </w:abstractNum>
-  <w:abstractNum w:abstractNumId="26">
+  <w:abstractNum w:abstractNumId="35">
     <w:nsid w:val="7012215F"/>
     <w:multiLevelType w:val="multilevel"/>
     <w:tmpl w:val="016A765E"/>
@@ -9791,7 +11874,7 @@
       </w:rPr>
     </w:lvl>
   </w:abstractNum>
-  <w:abstractNum w:abstractNumId="27">
+  <w:abstractNum w:abstractNumId="36">
     <w:nsid w:val="7677768B"/>
     <w:multiLevelType w:val="multilevel"/>
     <w:tmpl w:val="F6C69D64"/>
@@ -9940,7 +12023,7 @@
       </w:rPr>
     </w:lvl>
   </w:abstractNum>
-  <w:abstractNum w:abstractNumId="28">
+  <w:abstractNum w:abstractNumId="37">
     <w:nsid w:val="7790152C"/>
     <w:multiLevelType w:val="multilevel"/>
     <w:tmpl w:val="C19405B0"/>
@@ -10089,7 +12172,7 @@
       </w:rPr>
     </w:lvl>
   </w:abstractNum>
-  <w:abstractNum w:abstractNumId="29">
+  <w:abstractNum w:abstractNumId="38">
     <w:nsid w:val="7AF85DA0"/>
     <w:multiLevelType w:val="multilevel"/>
     <w:tmpl w:val="22E63B44"/>
@@ -10239,28 +12322,28 @@
     </w:lvl>
   </w:abstractNum>
   <w:num w:numId="1">
-    <w:abstractNumId w:val="25"/>
+    <w:abstractNumId w:val="34"/>
   </w:num>
   <w:num w:numId="2">
-    <w:abstractNumId w:val="23"/>
+    <w:abstractNumId w:val="32"/>
   </w:num>
   <w:num w:numId="3">
-    <w:abstractNumId w:val="14"/>
+    <w:abstractNumId w:val="19"/>
   </w:num>
   <w:num w:numId="4">
-    <w:abstractNumId w:val="13"/>
+    <w:abstractNumId w:val="18"/>
   </w:num>
   <w:num w:numId="5">
-    <w:abstractNumId w:val="29"/>
+    <w:abstractNumId w:val="38"/>
   </w:num>
   <w:num w:numId="6">
     <w:abstractNumId w:val="4"/>
   </w:num>
   <w:num w:numId="7">
-    <w:abstractNumId w:val="19"/>
+    <w:abstractNumId w:val="28"/>
   </w:num>
   <w:num w:numId="8">
-    <w:abstractNumId w:val="12"/>
+    <w:abstractNumId w:val="17"/>
   </w:num>
   <w:num w:numId="9">
     <w:abstractNumId w:val="2"/>
@@ -10269,43 +12352,43 @@
     <w:abstractNumId w:val="5"/>
   </w:num>
   <w:num w:numId="11">
-    <w:abstractNumId w:val="22"/>
+    <w:abstractNumId w:val="31"/>
   </w:num>
   <w:num w:numId="12">
-    <w:abstractNumId w:val="18"/>
+    <w:abstractNumId w:val="27"/>
   </w:num>
   <w:num w:numId="13">
-    <w:abstractNumId w:val="20"/>
+    <w:abstractNumId w:val="29"/>
   </w:num>
   <w:num w:numId="14">
     <w:abstractNumId w:val="6"/>
   </w:num>
   <w:num w:numId="15">
-    <w:abstractNumId w:val="11"/>
+    <w:abstractNumId w:val="15"/>
   </w:num>
   <w:num w:numId="16">
-    <w:abstractNumId w:val="26"/>
+    <w:abstractNumId w:val="35"/>
   </w:num>
   <w:num w:numId="17">
-    <w:abstractNumId w:val="15"/>
+    <w:abstractNumId w:val="22"/>
   </w:num>
   <w:num w:numId="18">
     <w:abstractNumId w:val="8"/>
   </w:num>
   <w:num w:numId="19">
-    <w:abstractNumId w:val="10"/>
+    <w:abstractNumId w:val="14"/>
   </w:num>
   <w:num w:numId="20">
-    <w:abstractNumId w:val="27"/>
+    <w:abstractNumId w:val="36"/>
   </w:num>
   <w:num w:numId="21">
-    <w:abstractNumId w:val="16"/>
+    <w:abstractNumId w:val="24"/>
   </w:num>
   <w:num w:numId="22">
     <w:abstractNumId w:val="3"/>
   </w:num>
   <w:num w:numId="23">
-    <w:abstractNumId w:val="17"/>
+    <w:abstractNumId w:val="25"/>
   </w:num>
   <w:num w:numId="24">
     <w:abstractNumId w:val="0"/>
@@ -10314,10 +12397,10 @@
     <w:abstractNumId w:val="7"/>
   </w:num>
   <w:num w:numId="26">
-    <w:abstractNumId w:val="21"/>
+    <w:abstractNumId w:val="30"/>
   </w:num>
   <w:num w:numId="27">
-    <w:abstractNumId w:val="24"/>
+    <w:abstractNumId w:val="33"/>
   </w:num>
   <w:num w:numId="28">
     <w:abstractNumId w:val="9"/>
@@ -10326,7 +12409,34 @@
     <w:abstractNumId w:val="1"/>
   </w:num>
   <w:num w:numId="30">
-    <w:abstractNumId w:val="28"/>
+    <w:abstractNumId w:val="37"/>
+  </w:num>
+  <w:num w:numId="31">
+    <w:abstractNumId w:val="16"/>
+  </w:num>
+  <w:num w:numId="32">
+    <w:abstractNumId w:val="13"/>
+  </w:num>
+  <w:num w:numId="33">
+    <w:abstractNumId w:val="11"/>
+  </w:num>
+  <w:num w:numId="34">
+    <w:abstractNumId w:val="10"/>
+  </w:num>
+  <w:num w:numId="35">
+    <w:abstractNumId w:val="20"/>
+  </w:num>
+  <w:num w:numId="36">
+    <w:abstractNumId w:val="21"/>
+  </w:num>
+  <w:num w:numId="37">
+    <w:abstractNumId w:val="23"/>
+  </w:num>
+  <w:num w:numId="38">
+    <w:abstractNumId w:val="26"/>
+  </w:num>
+  <w:num w:numId="39">
+    <w:abstractNumId w:val="12"/>
   </w:num>
   <w:numIdMacAtCleanup w:val="21"/>
 </w:numbering>
@@ -10587,6 +12697,7 @@
   <w:style w:type="character" w:default="1" w:styleId="Policepardfaut">
     <w:name w:val="Default Paragraph Font"/>
     <w:uiPriority w:val="1"/>
+    <w:semiHidden/>
     <w:unhideWhenUsed/>
   </w:style>
   <w:style w:type="table" w:default="1" w:styleId="TableauNormal">
@@ -10929,6 +13040,63 @@
     <w:basedOn w:val="Policepardfaut"/>
     <w:rsid w:val="0069154F"/>
   </w:style>
+  <w:style w:type="paragraph" w:styleId="En-ttedetabledesmatires">
+    <w:name w:val="TOC Heading"/>
+    <w:basedOn w:val="Titre1"/>
+    <w:next w:val="Normal"/>
+    <w:uiPriority w:val="39"/>
+    <w:unhideWhenUsed/>
+    <w:qFormat/>
+    <w:rsid w:val="00F34AE8"/>
+    <w:pPr>
+      <w:spacing w:line="276" w:lineRule="auto"/>
+      <w:outlineLvl w:val="9"/>
+    </w:pPr>
+    <w:rPr>
+      <w:color w:val="365F91" w:themeColor="accent1" w:themeShade="BF"/>
+      <w:sz w:val="28"/>
+      <w:szCs w:val="28"/>
+    </w:rPr>
+  </w:style>
+  <w:style w:type="paragraph" w:styleId="Titre">
+    <w:name w:val="Title"/>
+    <w:basedOn w:val="Normal"/>
+    <w:next w:val="Normal"/>
+    <w:link w:val="TitreCar"/>
+    <w:uiPriority w:val="10"/>
+    <w:qFormat/>
+    <w:rsid w:val="00F34AE8"/>
+    <w:pPr>
+      <w:pBdr>
+        <w:bottom w:val="single" w:sz="8" w:space="4" w:color="4F81BD" w:themeColor="accent1"/>
+      </w:pBdr>
+      <w:spacing w:after="300"/>
+      <w:contextualSpacing/>
+    </w:pPr>
+    <w:rPr>
+      <w:rFonts w:asciiTheme="majorHAnsi" w:eastAsiaTheme="majorEastAsia" w:hAnsiTheme="majorHAnsi" w:cstheme="majorBidi"/>
+      <w:color w:val="17365D" w:themeColor="text2" w:themeShade="BF"/>
+      <w:spacing w:val="5"/>
+      <w:kern w:val="28"/>
+      <w:sz w:val="52"/>
+      <w:szCs w:val="52"/>
+    </w:rPr>
+  </w:style>
+  <w:style w:type="character" w:customStyle="1" w:styleId="TitreCar">
+    <w:name w:val="Titre Car"/>
+    <w:basedOn w:val="Policepardfaut"/>
+    <w:link w:val="Titre"/>
+    <w:uiPriority w:val="10"/>
+    <w:rsid w:val="00F34AE8"/>
+    <w:rPr>
+      <w:rFonts w:asciiTheme="majorHAnsi" w:eastAsiaTheme="majorEastAsia" w:hAnsiTheme="majorHAnsi" w:cstheme="majorBidi"/>
+      <w:color w:val="17365D" w:themeColor="text2" w:themeShade="BF"/>
+      <w:spacing w:val="5"/>
+      <w:kern w:val="28"/>
+      <w:sz w:val="52"/>
+      <w:szCs w:val="52"/>
+    </w:rPr>
+  </w:style>
 </w:styles>
 </file>
 
@@ -11187,6 +13355,7 @@
   <w:style w:type="character" w:default="1" w:styleId="Policepardfaut">
     <w:name w:val="Default Paragraph Font"/>
     <w:uiPriority w:val="1"/>
+    <w:semiHidden/>
     <w:unhideWhenUsed/>
   </w:style>
   <w:style w:type="table" w:default="1" w:styleId="TableauNormal">
@@ -11528,6 +13697,63 @@
     <w:name w:val="apple-tab-span"/>
     <w:basedOn w:val="Policepardfaut"/>
     <w:rsid w:val="0069154F"/>
+  </w:style>
+  <w:style w:type="paragraph" w:styleId="En-ttedetabledesmatires">
+    <w:name w:val="TOC Heading"/>
+    <w:basedOn w:val="Titre1"/>
+    <w:next w:val="Normal"/>
+    <w:uiPriority w:val="39"/>
+    <w:unhideWhenUsed/>
+    <w:qFormat/>
+    <w:rsid w:val="00F34AE8"/>
+    <w:pPr>
+      <w:spacing w:line="276" w:lineRule="auto"/>
+      <w:outlineLvl w:val="9"/>
+    </w:pPr>
+    <w:rPr>
+      <w:color w:val="365F91" w:themeColor="accent1" w:themeShade="BF"/>
+      <w:sz w:val="28"/>
+      <w:szCs w:val="28"/>
+    </w:rPr>
+  </w:style>
+  <w:style w:type="paragraph" w:styleId="Titre">
+    <w:name w:val="Title"/>
+    <w:basedOn w:val="Normal"/>
+    <w:next w:val="Normal"/>
+    <w:link w:val="TitreCar"/>
+    <w:uiPriority w:val="10"/>
+    <w:qFormat/>
+    <w:rsid w:val="00F34AE8"/>
+    <w:pPr>
+      <w:pBdr>
+        <w:bottom w:val="single" w:sz="8" w:space="4" w:color="4F81BD" w:themeColor="accent1"/>
+      </w:pBdr>
+      <w:spacing w:after="300"/>
+      <w:contextualSpacing/>
+    </w:pPr>
+    <w:rPr>
+      <w:rFonts w:asciiTheme="majorHAnsi" w:eastAsiaTheme="majorEastAsia" w:hAnsiTheme="majorHAnsi" w:cstheme="majorBidi"/>
+      <w:color w:val="17365D" w:themeColor="text2" w:themeShade="BF"/>
+      <w:spacing w:val="5"/>
+      <w:kern w:val="28"/>
+      <w:sz w:val="52"/>
+      <w:szCs w:val="52"/>
+    </w:rPr>
+  </w:style>
+  <w:style w:type="character" w:customStyle="1" w:styleId="TitreCar">
+    <w:name w:val="Titre Car"/>
+    <w:basedOn w:val="Policepardfaut"/>
+    <w:link w:val="Titre"/>
+    <w:uiPriority w:val="10"/>
+    <w:rsid w:val="00F34AE8"/>
+    <w:rPr>
+      <w:rFonts w:asciiTheme="majorHAnsi" w:eastAsiaTheme="majorEastAsia" w:hAnsiTheme="majorHAnsi" w:cstheme="majorBidi"/>
+      <w:color w:val="17365D" w:themeColor="text2" w:themeShade="BF"/>
+      <w:spacing w:val="5"/>
+      <w:kern w:val="28"/>
+      <w:sz w:val="52"/>
+      <w:szCs w:val="52"/>
+    </w:rPr>
   </w:style>
 </w:styles>
 </file>
@@ -11876,7 +14102,7 @@
 </file>
 
 <file path=customXml/itemProps2.xml><?xml version="1.0" encoding="utf-8"?>
-<ds:datastoreItem xmlns:ds="http://schemas.openxmlformats.org/officeDocument/2006/customXml" ds:itemID="{41D1F840-6260-7747-8A67-08E7192CEB4C}">
+<ds:datastoreItem xmlns:ds="http://schemas.openxmlformats.org/officeDocument/2006/customXml" ds:itemID="{91FC8C33-B3ED-1E4D-8048-7A3C33B9FBAE}">
   <ds:schemaRefs>
     <ds:schemaRef ds:uri="http://schemas.openxmlformats.org/officeDocument/2006/bibliography"/>
   </ds:schemaRefs>

</xml_diff>